<commit_message>
Finish code documentation for the server side
</commit_message>
<xml_diff>
--- a/doc/Forschungsmodul Beer-Game.docx
+++ b/doc/Forschungsmodul Beer-Game.docx
@@ -118,21 +118,11 @@
       <w:r>
         <w:t>Michaela Krä</w:t>
       </w:r>
-      <w:bookmarkStart w:id="0" w:name="_GoBack"/>
-      <w:bookmarkEnd w:id="0"/>
       <w:r>
         <w:t>,</w:t>
       </w:r>
       <w:r>
-        <w:t xml:space="preserve"> </w:t>
-      </w:r>
-      <w:proofErr w:type="spellStart"/>
-      <w:r>
-        <w:t>M.Sc</w:t>
-      </w:r>
-      <w:proofErr w:type="spellEnd"/>
-      <w:r>
-        <w:t>.</w:t>
+        <w:t xml:space="preserve"> M.Sc.</w:t>
       </w:r>
     </w:p>
     <w:p>
@@ -175,12 +165,12 @@
         </w:numPr>
         <w:ind w:left="432" w:hanging="432"/>
       </w:pPr>
-      <w:bookmarkStart w:id="1" w:name="_Toc448501700"/>
+      <w:bookmarkStart w:id="0" w:name="_Toc510004208"/>
       <w:r>
         <w:lastRenderedPageBreak/>
         <w:t>Aufgabenstellung</w:t>
       </w:r>
-      <w:bookmarkEnd w:id="1"/>
+      <w:bookmarkEnd w:id="0"/>
     </w:p>
     <w:p/>
     <w:p>
@@ -204,12 +194,12 @@
           <w:numId w:val="0"/>
         </w:numPr>
       </w:pPr>
-      <w:bookmarkStart w:id="2" w:name="_Toc448501701"/>
+      <w:bookmarkStart w:id="1" w:name="_Toc510004209"/>
       <w:r>
         <w:lastRenderedPageBreak/>
         <w:t>Kurzfassung</w:t>
       </w:r>
-      <w:bookmarkEnd w:id="2"/>
+      <w:bookmarkEnd w:id="1"/>
     </w:p>
     <w:p>
       <w:r>
@@ -242,12 +232,12 @@
         </w:numPr>
         <w:ind w:left="432" w:hanging="432"/>
       </w:pPr>
-      <w:bookmarkStart w:id="3" w:name="_Toc448501702"/>
+      <w:bookmarkStart w:id="2" w:name="_Toc510004210"/>
       <w:r>
         <w:lastRenderedPageBreak/>
         <w:t>Abstract</w:t>
       </w:r>
-      <w:bookmarkEnd w:id="3"/>
+      <w:bookmarkEnd w:id="2"/>
     </w:p>
     <w:p>
       <w:r>
@@ -281,12 +271,12 @@
         </w:numPr>
         <w:ind w:left="432" w:hanging="432"/>
       </w:pPr>
-      <w:bookmarkStart w:id="4" w:name="_Toc448501703"/>
+      <w:bookmarkStart w:id="3" w:name="_Toc510004211"/>
       <w:r>
         <w:lastRenderedPageBreak/>
         <w:t>Inhaltsverzeichnis</w:t>
       </w:r>
-      <w:bookmarkEnd w:id="4"/>
+      <w:bookmarkEnd w:id="3"/>
     </w:p>
     <w:sdt>
       <w:sdtPr>
@@ -324,7 +314,9 @@
             <w:rPr>
               <w:rFonts w:asciiTheme="minorHAnsi" w:eastAsiaTheme="minorEastAsia" w:hAnsiTheme="minorHAnsi"/>
               <w:noProof/>
-              <w:lang w:eastAsia="de-DE"/>
+              <w:sz w:val="24"/>
+              <w:szCs w:val="24"/>
+              <w:lang w:eastAsia="ja-JP"/>
             </w:rPr>
           </w:pPr>
           <w:r>
@@ -336,7 +328,7 @@
           <w:r>
             <w:fldChar w:fldCharType="separate"/>
           </w:r>
-          <w:hyperlink w:anchor="_Toc448501700" w:history="1">
+          <w:hyperlink w:anchor="_Toc510004208" w:history="1">
             <w:r>
               <w:rPr>
                 <w:rStyle w:val="Hyperlink"/>
@@ -363,7 +355,7 @@
                 <w:noProof/>
                 <w:webHidden/>
               </w:rPr>
-              <w:instrText xml:space="preserve"> PAGEREF _Toc448501700 \h </w:instrText>
+              <w:instrText xml:space="preserve"> PAGEREF _Toc510004208 \h </w:instrText>
             </w:r>
             <w:r>
               <w:rPr>
@@ -403,10 +395,12 @@
             <w:rPr>
               <w:rFonts w:asciiTheme="minorHAnsi" w:eastAsiaTheme="minorEastAsia" w:hAnsiTheme="minorHAnsi"/>
               <w:noProof/>
-              <w:lang w:eastAsia="de-DE"/>
+              <w:sz w:val="24"/>
+              <w:szCs w:val="24"/>
+              <w:lang w:eastAsia="ja-JP"/>
             </w:rPr>
           </w:pPr>
-          <w:hyperlink w:anchor="_Toc448501701" w:history="1">
+          <w:hyperlink w:anchor="_Toc510004209" w:history="1">
             <w:r>
               <w:rPr>
                 <w:rStyle w:val="Hyperlink"/>
@@ -433,7 +427,7 @@
                 <w:noProof/>
                 <w:webHidden/>
               </w:rPr>
-              <w:instrText xml:space="preserve"> PAGEREF _Toc448501701 \h </w:instrText>
+              <w:instrText xml:space="preserve"> PAGEREF _Toc510004209 \h </w:instrText>
             </w:r>
             <w:r>
               <w:rPr>
@@ -473,10 +467,12 @@
             <w:rPr>
               <w:rFonts w:asciiTheme="minorHAnsi" w:eastAsiaTheme="minorEastAsia" w:hAnsiTheme="minorHAnsi"/>
               <w:noProof/>
-              <w:lang w:eastAsia="de-DE"/>
+              <w:sz w:val="24"/>
+              <w:szCs w:val="24"/>
+              <w:lang w:eastAsia="ja-JP"/>
             </w:rPr>
           </w:pPr>
-          <w:hyperlink w:anchor="_Toc448501702" w:history="1">
+          <w:hyperlink w:anchor="_Toc510004210" w:history="1">
             <w:r>
               <w:rPr>
                 <w:rStyle w:val="Hyperlink"/>
@@ -503,7 +499,7 @@
                 <w:noProof/>
                 <w:webHidden/>
               </w:rPr>
-              <w:instrText xml:space="preserve"> PAGEREF _Toc448501702 \h </w:instrText>
+              <w:instrText xml:space="preserve"> PAGEREF _Toc510004210 \h </w:instrText>
             </w:r>
             <w:r>
               <w:rPr>
@@ -543,10 +539,12 @@
             <w:rPr>
               <w:rFonts w:asciiTheme="minorHAnsi" w:eastAsiaTheme="minorEastAsia" w:hAnsiTheme="minorHAnsi"/>
               <w:noProof/>
-              <w:lang w:eastAsia="de-DE"/>
+              <w:sz w:val="24"/>
+              <w:szCs w:val="24"/>
+              <w:lang w:eastAsia="ja-JP"/>
             </w:rPr>
           </w:pPr>
-          <w:hyperlink w:anchor="_Toc448501703" w:history="1">
+          <w:hyperlink w:anchor="_Toc510004211" w:history="1">
             <w:r>
               <w:rPr>
                 <w:rStyle w:val="Hyperlink"/>
@@ -573,7 +571,7 @@
                 <w:noProof/>
                 <w:webHidden/>
               </w:rPr>
-              <w:instrText xml:space="preserve"> PAGEREF _Toc448501703 \h </w:instrText>
+              <w:instrText xml:space="preserve"> PAGEREF _Toc510004211 \h </w:instrText>
             </w:r>
             <w:r>
               <w:rPr>
@@ -613,10 +611,12 @@
             <w:rPr>
               <w:rFonts w:asciiTheme="minorHAnsi" w:eastAsiaTheme="minorEastAsia" w:hAnsiTheme="minorHAnsi"/>
               <w:noProof/>
-              <w:lang w:eastAsia="de-DE"/>
+              <w:sz w:val="24"/>
+              <w:szCs w:val="24"/>
+              <w:lang w:eastAsia="ja-JP"/>
             </w:rPr>
           </w:pPr>
-          <w:hyperlink w:anchor="_Toc448501704" w:history="1">
+          <w:hyperlink w:anchor="_Toc510004212" w:history="1">
             <w:r>
               <w:rPr>
                 <w:rStyle w:val="Hyperlink"/>
@@ -643,7 +643,7 @@
                 <w:noProof/>
                 <w:webHidden/>
               </w:rPr>
-              <w:instrText xml:space="preserve"> PAGEREF _Toc448501704 \h </w:instrText>
+              <w:instrText xml:space="preserve"> PAGEREF _Toc510004212 \h </w:instrText>
             </w:r>
             <w:r>
               <w:rPr>
@@ -683,10 +683,12 @@
             <w:rPr>
               <w:rFonts w:asciiTheme="minorHAnsi" w:eastAsiaTheme="minorEastAsia" w:hAnsiTheme="minorHAnsi"/>
               <w:noProof/>
-              <w:lang w:eastAsia="de-DE"/>
+              <w:sz w:val="24"/>
+              <w:szCs w:val="24"/>
+              <w:lang w:eastAsia="ja-JP"/>
             </w:rPr>
           </w:pPr>
-          <w:hyperlink w:anchor="_Toc448501705" w:history="1">
+          <w:hyperlink w:anchor="_Toc510004213" w:history="1">
             <w:r>
               <w:rPr>
                 <w:rStyle w:val="Hyperlink"/>
@@ -713,7 +715,7 @@
                 <w:noProof/>
                 <w:webHidden/>
               </w:rPr>
-              <w:instrText xml:space="preserve"> PAGEREF _Toc448501705 \h </w:instrText>
+              <w:instrText xml:space="preserve"> PAGEREF _Toc510004213 \h </w:instrText>
             </w:r>
             <w:r>
               <w:rPr>
@@ -753,10 +755,12 @@
             <w:rPr>
               <w:rFonts w:asciiTheme="minorHAnsi" w:eastAsiaTheme="minorEastAsia" w:hAnsiTheme="minorHAnsi"/>
               <w:noProof/>
-              <w:lang w:eastAsia="de-DE"/>
+              <w:sz w:val="24"/>
+              <w:szCs w:val="24"/>
+              <w:lang w:eastAsia="ja-JP"/>
             </w:rPr>
           </w:pPr>
-          <w:hyperlink w:anchor="_Toc448501706" w:history="1">
+          <w:hyperlink w:anchor="_Toc510004214" w:history="1">
             <w:r>
               <w:rPr>
                 <w:rStyle w:val="Hyperlink"/>
@@ -783,7 +787,7 @@
                 <w:noProof/>
                 <w:webHidden/>
               </w:rPr>
-              <w:instrText xml:space="preserve"> PAGEREF _Toc448501706 \h </w:instrText>
+              <w:instrText xml:space="preserve"> PAGEREF _Toc510004214 \h </w:instrText>
             </w:r>
             <w:r>
               <w:rPr>
@@ -823,10 +827,12 @@
             <w:rPr>
               <w:rFonts w:asciiTheme="minorHAnsi" w:eastAsiaTheme="minorEastAsia" w:hAnsiTheme="minorHAnsi"/>
               <w:noProof/>
-              <w:lang w:eastAsia="de-DE"/>
+              <w:sz w:val="24"/>
+              <w:szCs w:val="24"/>
+              <w:lang w:eastAsia="ja-JP"/>
             </w:rPr>
           </w:pPr>
-          <w:hyperlink w:anchor="_Toc448501707" w:history="1">
+          <w:hyperlink w:anchor="_Toc510004215" w:history="1">
             <w:r>
               <w:rPr>
                 <w:rStyle w:val="Hyperlink"/>
@@ -853,7 +859,7 @@
                 <w:noProof/>
                 <w:webHidden/>
               </w:rPr>
-              <w:instrText xml:space="preserve"> PAGEREF _Toc448501707 \h </w:instrText>
+              <w:instrText xml:space="preserve"> PAGEREF _Toc510004215 \h </w:instrText>
             </w:r>
             <w:r>
               <w:rPr>
@@ -894,10 +900,12 @@
             <w:rPr>
               <w:rFonts w:asciiTheme="minorHAnsi" w:eastAsiaTheme="minorEastAsia" w:hAnsiTheme="minorHAnsi"/>
               <w:noProof/>
-              <w:lang w:eastAsia="de-DE"/>
+              <w:sz w:val="24"/>
+              <w:szCs w:val="24"/>
+              <w:lang w:eastAsia="ja-JP"/>
             </w:rPr>
           </w:pPr>
-          <w:hyperlink w:anchor="_Toc448501708" w:history="1">
+          <w:hyperlink w:anchor="_Toc510004216" w:history="1">
             <w:r>
               <w:rPr>
                 <w:rStyle w:val="Hyperlink"/>
@@ -909,7 +917,9 @@
               <w:rPr>
                 <w:rFonts w:asciiTheme="minorHAnsi" w:eastAsiaTheme="minorEastAsia" w:hAnsiTheme="minorHAnsi"/>
                 <w:noProof/>
-                <w:lang w:eastAsia="de-DE"/>
+                <w:sz w:val="24"/>
+                <w:szCs w:val="24"/>
+                <w:lang w:eastAsia="ja-JP"/>
               </w:rPr>
               <w:tab/>
             </w:r>
@@ -939,7 +949,7 @@
                 <w:noProof/>
                 <w:webHidden/>
               </w:rPr>
-              <w:instrText xml:space="preserve"> PAGEREF _Toc448501708 \h </w:instrText>
+              <w:instrText xml:space="preserve"> PAGEREF _Toc510004216 \h </w:instrText>
             </w:r>
             <w:r>
               <w:rPr>
@@ -959,7 +969,7 @@
                 <w:noProof/>
                 <w:webHidden/>
               </w:rPr>
-              <w:t>1</w:t>
+              <w:t>9</w:t>
             </w:r>
             <w:r>
               <w:rPr>
@@ -974,15 +984,18 @@
           <w:pPr>
             <w:pStyle w:val="TOC2"/>
             <w:tabs>
-              <w:tab w:val="left" w:pos="880"/>
+              <w:tab w:val="left" w:pos="960"/>
               <w:tab w:val="right" w:leader="dot" w:pos="8777"/>
             </w:tabs>
             <w:rPr>
               <w:rFonts w:asciiTheme="minorHAnsi" w:hAnsiTheme="minorHAnsi" w:cstheme="minorBidi"/>
               <w:noProof/>
+              <w:sz w:val="24"/>
+              <w:szCs w:val="24"/>
+              <w:lang w:eastAsia="ja-JP"/>
             </w:rPr>
           </w:pPr>
-          <w:hyperlink w:anchor="_Toc448501709" w:history="1">
+          <w:hyperlink w:anchor="_Toc510004217" w:history="1">
             <w:r>
               <w:rPr>
                 <w:rStyle w:val="Hyperlink"/>
@@ -994,6 +1007,9 @@
               <w:rPr>
                 <w:rFonts w:asciiTheme="minorHAnsi" w:hAnsiTheme="minorHAnsi" w:cstheme="minorBidi"/>
                 <w:noProof/>
+                <w:sz w:val="24"/>
+                <w:szCs w:val="24"/>
+                <w:lang w:eastAsia="ja-JP"/>
               </w:rPr>
               <w:tab/>
             </w:r>
@@ -1023,7 +1039,7 @@
                 <w:noProof/>
                 <w:webHidden/>
               </w:rPr>
-              <w:instrText xml:space="preserve"> PAGEREF _Toc448501709 \h </w:instrText>
+              <w:instrText xml:space="preserve"> PAGEREF _Toc510004217 \h </w:instrText>
             </w:r>
             <w:r>
               <w:rPr>
@@ -1043,7 +1059,7 @@
                 <w:noProof/>
                 <w:webHidden/>
               </w:rPr>
-              <w:t>1</w:t>
+              <w:t>9</w:t>
             </w:r>
             <w:r>
               <w:rPr>
@@ -1058,15 +1074,18 @@
           <w:pPr>
             <w:pStyle w:val="TOC2"/>
             <w:tabs>
-              <w:tab w:val="left" w:pos="880"/>
+              <w:tab w:val="left" w:pos="960"/>
               <w:tab w:val="right" w:leader="dot" w:pos="8777"/>
             </w:tabs>
             <w:rPr>
               <w:rFonts w:asciiTheme="minorHAnsi" w:hAnsiTheme="minorHAnsi" w:cstheme="minorBidi"/>
               <w:noProof/>
+              <w:sz w:val="24"/>
+              <w:szCs w:val="24"/>
+              <w:lang w:eastAsia="ja-JP"/>
             </w:rPr>
           </w:pPr>
-          <w:hyperlink w:anchor="_Toc448501710" w:history="1">
+          <w:hyperlink w:anchor="_Toc510004218" w:history="1">
             <w:r>
               <w:rPr>
                 <w:rStyle w:val="Hyperlink"/>
@@ -1078,6 +1097,9 @@
               <w:rPr>
                 <w:rFonts w:asciiTheme="minorHAnsi" w:hAnsiTheme="minorHAnsi" w:cstheme="minorBidi"/>
                 <w:noProof/>
+                <w:sz w:val="24"/>
+                <w:szCs w:val="24"/>
+                <w:lang w:eastAsia="ja-JP"/>
               </w:rPr>
               <w:tab/>
             </w:r>
@@ -1107,7 +1129,7 @@
                 <w:noProof/>
                 <w:webHidden/>
               </w:rPr>
-              <w:instrText xml:space="preserve"> PAGEREF _Toc448501710 \h </w:instrText>
+              <w:instrText xml:space="preserve"> PAGEREF _Toc510004218 \h </w:instrText>
             </w:r>
             <w:r>
               <w:rPr>
@@ -1127,7 +1149,7 @@
                 <w:noProof/>
                 <w:webHidden/>
               </w:rPr>
-              <w:t>1</w:t>
+              <w:t>9</w:t>
             </w:r>
             <w:r>
               <w:rPr>
@@ -1142,15 +1164,18 @@
           <w:pPr>
             <w:pStyle w:val="TOC2"/>
             <w:tabs>
-              <w:tab w:val="left" w:pos="880"/>
+              <w:tab w:val="left" w:pos="960"/>
               <w:tab w:val="right" w:leader="dot" w:pos="8777"/>
             </w:tabs>
             <w:rPr>
               <w:rFonts w:asciiTheme="minorHAnsi" w:hAnsiTheme="minorHAnsi" w:cstheme="minorBidi"/>
               <w:noProof/>
+              <w:sz w:val="24"/>
+              <w:szCs w:val="24"/>
+              <w:lang w:eastAsia="ja-JP"/>
             </w:rPr>
           </w:pPr>
-          <w:hyperlink w:anchor="_Toc448501711" w:history="1">
+          <w:hyperlink w:anchor="_Toc510004219" w:history="1">
             <w:r>
               <w:rPr>
                 <w:rStyle w:val="Hyperlink"/>
@@ -1162,6 +1187,9 @@
               <w:rPr>
                 <w:rFonts w:asciiTheme="minorHAnsi" w:hAnsiTheme="minorHAnsi" w:cstheme="minorBidi"/>
                 <w:noProof/>
+                <w:sz w:val="24"/>
+                <w:szCs w:val="24"/>
+                <w:lang w:eastAsia="ja-JP"/>
               </w:rPr>
               <w:tab/>
             </w:r>
@@ -1191,7 +1219,7 @@
                 <w:noProof/>
                 <w:webHidden/>
               </w:rPr>
-              <w:instrText xml:space="preserve"> PAGEREF _Toc448501711 \h </w:instrText>
+              <w:instrText xml:space="preserve"> PAGEREF _Toc510004219 \h </w:instrText>
             </w:r>
             <w:r>
               <w:rPr>
@@ -1211,7 +1239,7 @@
                 <w:noProof/>
                 <w:webHidden/>
               </w:rPr>
-              <w:t>1</w:t>
+              <w:t>9</w:t>
             </w:r>
             <w:r>
               <w:rPr>
@@ -1232,10 +1260,12 @@
             <w:rPr>
               <w:rFonts w:asciiTheme="minorHAnsi" w:eastAsiaTheme="minorEastAsia" w:hAnsiTheme="minorHAnsi"/>
               <w:noProof/>
-              <w:lang w:eastAsia="de-DE"/>
+              <w:sz w:val="24"/>
+              <w:szCs w:val="24"/>
+              <w:lang w:eastAsia="ja-JP"/>
             </w:rPr>
           </w:pPr>
-          <w:hyperlink w:anchor="_Toc448501712" w:history="1">
+          <w:hyperlink w:anchor="_Toc510004220" w:history="1">
             <w:r>
               <w:rPr>
                 <w:rStyle w:val="Hyperlink"/>
@@ -1247,7 +1277,9 @@
               <w:rPr>
                 <w:rFonts w:asciiTheme="minorHAnsi" w:eastAsiaTheme="minorEastAsia" w:hAnsiTheme="minorHAnsi"/>
                 <w:noProof/>
-                <w:lang w:eastAsia="de-DE"/>
+                <w:sz w:val="24"/>
+                <w:szCs w:val="24"/>
+                <w:lang w:eastAsia="ja-JP"/>
               </w:rPr>
               <w:tab/>
             </w:r>
@@ -1256,7 +1288,7 @@
                 <w:rStyle w:val="Hyperlink"/>
                 <w:noProof/>
               </w:rPr>
-              <w:t>Stand der Forschung/Technik</w:t>
+              <w:t>Vorhandene Versionen des Beer Game</w:t>
             </w:r>
             <w:r>
               <w:rPr>
@@ -1277,7 +1309,7 @@
                 <w:noProof/>
                 <w:webHidden/>
               </w:rPr>
-              <w:instrText xml:space="preserve"> PAGEREF _Toc448501712 \h </w:instrText>
+              <w:instrText xml:space="preserve"> PAGEREF _Toc510004220 \h </w:instrText>
             </w:r>
             <w:r>
               <w:rPr>
@@ -1297,328 +1329,7 @@
                 <w:noProof/>
                 <w:webHidden/>
               </w:rPr>
-              <w:t>2</w:t>
-            </w:r>
-            <w:r>
-              <w:rPr>
-                <w:noProof/>
-                <w:webHidden/>
-              </w:rPr>
-              <w:fldChar w:fldCharType="end"/>
-            </w:r>
-          </w:hyperlink>
-        </w:p>
-        <w:p>
-          <w:pPr>
-            <w:pStyle w:val="TOC2"/>
-            <w:tabs>
-              <w:tab w:val="left" w:pos="880"/>
-              <w:tab w:val="right" w:leader="dot" w:pos="8777"/>
-            </w:tabs>
-            <w:rPr>
-              <w:rFonts w:asciiTheme="minorHAnsi" w:hAnsiTheme="minorHAnsi" w:cstheme="minorBidi"/>
-              <w:noProof/>
-            </w:rPr>
-          </w:pPr>
-          <w:hyperlink w:anchor="_Toc448501713" w:history="1">
-            <w:r>
-              <w:rPr>
-                <w:rStyle w:val="Hyperlink"/>
-                <w:noProof/>
-              </w:rPr>
-              <w:t>2.1</w:t>
-            </w:r>
-            <w:r>
-              <w:rPr>
-                <w:rFonts w:asciiTheme="minorHAnsi" w:hAnsiTheme="minorHAnsi" w:cstheme="minorBidi"/>
-                <w:noProof/>
-              </w:rPr>
-              <w:tab/>
-            </w:r>
-            <w:r>
-              <w:rPr>
-                <w:rStyle w:val="Hyperlink"/>
-                <w:noProof/>
-              </w:rPr>
-              <w:t>Überschrift 2. Ebene</w:t>
-            </w:r>
-            <w:r>
-              <w:rPr>
-                <w:noProof/>
-                <w:webHidden/>
-              </w:rPr>
-              <w:tab/>
-            </w:r>
-            <w:r>
-              <w:rPr>
-                <w:noProof/>
-                <w:webHidden/>
-              </w:rPr>
-              <w:fldChar w:fldCharType="begin"/>
-            </w:r>
-            <w:r>
-              <w:rPr>
-                <w:noProof/>
-                <w:webHidden/>
-              </w:rPr>
-              <w:instrText xml:space="preserve"> PAGEREF _Toc448501713 \h </w:instrText>
-            </w:r>
-            <w:r>
-              <w:rPr>
-                <w:noProof/>
-                <w:webHidden/>
-              </w:rPr>
-            </w:r>
-            <w:r>
-              <w:rPr>
-                <w:noProof/>
-                <w:webHidden/>
-              </w:rPr>
-              <w:fldChar w:fldCharType="separate"/>
-            </w:r>
-            <w:r>
-              <w:rPr>
-                <w:noProof/>
-                <w:webHidden/>
-              </w:rPr>
-              <w:t>2</w:t>
-            </w:r>
-            <w:r>
-              <w:rPr>
-                <w:noProof/>
-                <w:webHidden/>
-              </w:rPr>
-              <w:fldChar w:fldCharType="end"/>
-            </w:r>
-          </w:hyperlink>
-        </w:p>
-        <w:p>
-          <w:pPr>
-            <w:pStyle w:val="TOC3"/>
-            <w:tabs>
-              <w:tab w:val="left" w:pos="1320"/>
-              <w:tab w:val="right" w:leader="dot" w:pos="8777"/>
-            </w:tabs>
-            <w:rPr>
-              <w:rFonts w:asciiTheme="minorHAnsi" w:hAnsiTheme="minorHAnsi" w:cstheme="minorBidi"/>
-              <w:noProof/>
-            </w:rPr>
-          </w:pPr>
-          <w:hyperlink w:anchor="_Toc448501714" w:history="1">
-            <w:r>
-              <w:rPr>
-                <w:rStyle w:val="Hyperlink"/>
-                <w:noProof/>
-              </w:rPr>
-              <w:t>2.1.1</w:t>
-            </w:r>
-            <w:r>
-              <w:rPr>
-                <w:rFonts w:asciiTheme="minorHAnsi" w:hAnsiTheme="minorHAnsi" w:cstheme="minorBidi"/>
-                <w:noProof/>
-              </w:rPr>
-              <w:tab/>
-            </w:r>
-            <w:r>
-              <w:rPr>
-                <w:rStyle w:val="Hyperlink"/>
-                <w:noProof/>
-              </w:rPr>
-              <w:t>Keine 4. Ebene</w:t>
-            </w:r>
-            <w:r>
-              <w:rPr>
-                <w:noProof/>
-                <w:webHidden/>
-              </w:rPr>
-              <w:tab/>
-            </w:r>
-            <w:r>
-              <w:rPr>
-                <w:noProof/>
-                <w:webHidden/>
-              </w:rPr>
-              <w:fldChar w:fldCharType="begin"/>
-            </w:r>
-            <w:r>
-              <w:rPr>
-                <w:noProof/>
-                <w:webHidden/>
-              </w:rPr>
-              <w:instrText xml:space="preserve"> PAGEREF _Toc448501714 \h </w:instrText>
-            </w:r>
-            <w:r>
-              <w:rPr>
-                <w:noProof/>
-                <w:webHidden/>
-              </w:rPr>
-            </w:r>
-            <w:r>
-              <w:rPr>
-                <w:noProof/>
-                <w:webHidden/>
-              </w:rPr>
-              <w:fldChar w:fldCharType="separate"/>
-            </w:r>
-            <w:r>
-              <w:rPr>
-                <w:noProof/>
-                <w:webHidden/>
-              </w:rPr>
-              <w:t>2</w:t>
-            </w:r>
-            <w:r>
-              <w:rPr>
-                <w:noProof/>
-                <w:webHidden/>
-              </w:rPr>
-              <w:fldChar w:fldCharType="end"/>
-            </w:r>
-          </w:hyperlink>
-        </w:p>
-        <w:p>
-          <w:pPr>
-            <w:pStyle w:val="TOC3"/>
-            <w:tabs>
-              <w:tab w:val="right" w:leader="dot" w:pos="8777"/>
-            </w:tabs>
-            <w:rPr>
-              <w:rFonts w:asciiTheme="minorHAnsi" w:hAnsiTheme="minorHAnsi" w:cstheme="minorBidi"/>
-              <w:noProof/>
-            </w:rPr>
-          </w:pPr>
-          <w:hyperlink w:anchor="_Toc448501715" w:history="1">
-            <w:r>
-              <w:rPr>
-                <w:rStyle w:val="Hyperlink"/>
-                <w:noProof/>
-              </w:rPr>
-              <w:t>2.1.2</w:t>
-            </w:r>
-            <w:r>
-              <w:rPr>
-                <w:noProof/>
-                <w:webHidden/>
-              </w:rPr>
-              <w:tab/>
-            </w:r>
-            <w:r>
-              <w:rPr>
-                <w:noProof/>
-                <w:webHidden/>
-              </w:rPr>
-              <w:fldChar w:fldCharType="begin"/>
-            </w:r>
-            <w:r>
-              <w:rPr>
-                <w:noProof/>
-                <w:webHidden/>
-              </w:rPr>
-              <w:instrText xml:space="preserve"> PAGEREF _Toc448501715 \h </w:instrText>
-            </w:r>
-            <w:r>
-              <w:rPr>
-                <w:noProof/>
-                <w:webHidden/>
-              </w:rPr>
-            </w:r>
-            <w:r>
-              <w:rPr>
-                <w:noProof/>
-                <w:webHidden/>
-              </w:rPr>
-              <w:fldChar w:fldCharType="separate"/>
-            </w:r>
-            <w:r>
-              <w:rPr>
-                <w:noProof/>
-                <w:webHidden/>
-              </w:rPr>
-              <w:t>2</w:t>
-            </w:r>
-            <w:r>
-              <w:rPr>
-                <w:noProof/>
-                <w:webHidden/>
-              </w:rPr>
-              <w:fldChar w:fldCharType="end"/>
-            </w:r>
-          </w:hyperlink>
-        </w:p>
-        <w:p>
-          <w:pPr>
-            <w:pStyle w:val="TOC2"/>
-            <w:tabs>
-              <w:tab w:val="left" w:pos="880"/>
-              <w:tab w:val="right" w:leader="dot" w:pos="8777"/>
-            </w:tabs>
-            <w:rPr>
-              <w:rFonts w:asciiTheme="minorHAnsi" w:hAnsiTheme="minorHAnsi" w:cstheme="minorBidi"/>
-              <w:noProof/>
-            </w:rPr>
-          </w:pPr>
-          <w:hyperlink w:anchor="_Toc448501716" w:history="1">
-            <w:r>
-              <w:rPr>
-                <w:rStyle w:val="Hyperlink"/>
-                <w:noProof/>
-              </w:rPr>
-              <w:t>2.2</w:t>
-            </w:r>
-            <w:r>
-              <w:rPr>
-                <w:rFonts w:asciiTheme="minorHAnsi" w:hAnsiTheme="minorHAnsi" w:cstheme="minorBidi"/>
-                <w:noProof/>
-              </w:rPr>
-              <w:tab/>
-            </w:r>
-            <w:r>
-              <w:rPr>
-                <w:rStyle w:val="Hyperlink"/>
-                <w:noProof/>
-              </w:rPr>
-              <w:t>Gleichungen</w:t>
-            </w:r>
-            <w:r>
-              <w:rPr>
-                <w:noProof/>
-                <w:webHidden/>
-              </w:rPr>
-              <w:tab/>
-            </w:r>
-            <w:r>
-              <w:rPr>
-                <w:noProof/>
-                <w:webHidden/>
-              </w:rPr>
-              <w:fldChar w:fldCharType="begin"/>
-            </w:r>
-            <w:r>
-              <w:rPr>
-                <w:noProof/>
-                <w:webHidden/>
-              </w:rPr>
-              <w:instrText xml:space="preserve"> PAGEREF _Toc448501716 \h </w:instrText>
-            </w:r>
-            <w:r>
-              <w:rPr>
-                <w:noProof/>
-                <w:webHidden/>
-              </w:rPr>
-            </w:r>
-            <w:r>
-              <w:rPr>
-                <w:noProof/>
-                <w:webHidden/>
-              </w:rPr>
-              <w:fldChar w:fldCharType="separate"/>
-            </w:r>
-            <w:r>
-              <w:rPr>
-                <w:noProof/>
-                <w:webHidden/>
-              </w:rPr>
-              <w:t>2</w:t>
+              <w:t>10</w:t>
             </w:r>
             <w:r>
               <w:rPr>
@@ -1639,10 +1350,12 @@
             <w:rPr>
               <w:rFonts w:asciiTheme="minorHAnsi" w:eastAsiaTheme="minorEastAsia" w:hAnsiTheme="minorHAnsi"/>
               <w:noProof/>
-              <w:lang w:eastAsia="de-DE"/>
+              <w:sz w:val="24"/>
+              <w:szCs w:val="24"/>
+              <w:lang w:eastAsia="ja-JP"/>
             </w:rPr>
           </w:pPr>
-          <w:hyperlink w:anchor="_Toc448501717" w:history="1">
+          <w:hyperlink w:anchor="_Toc510004221" w:history="1">
             <w:r>
               <w:rPr>
                 <w:rStyle w:val="Hyperlink"/>
@@ -1654,7 +1367,9 @@
               <w:rPr>
                 <w:rFonts w:asciiTheme="minorHAnsi" w:eastAsiaTheme="minorEastAsia" w:hAnsiTheme="minorHAnsi"/>
                 <w:noProof/>
-                <w:lang w:eastAsia="de-DE"/>
+                <w:sz w:val="24"/>
+                <w:szCs w:val="24"/>
+                <w:lang w:eastAsia="ja-JP"/>
               </w:rPr>
               <w:tab/>
             </w:r>
@@ -1663,7 +1378,7 @@
                 <w:rStyle w:val="Hyperlink"/>
                 <w:noProof/>
               </w:rPr>
-              <w:t>Abbildungen, Tabellen und Graphen</w:t>
+              <w:t>Eigenimplementierung des Beer Game</w:t>
             </w:r>
             <w:r>
               <w:rPr>
@@ -1684,7 +1399,7 @@
                 <w:noProof/>
                 <w:webHidden/>
               </w:rPr>
-              <w:instrText xml:space="preserve"> PAGEREF _Toc448501717 \h </w:instrText>
+              <w:instrText xml:space="preserve"> PAGEREF _Toc510004221 \h </w:instrText>
             </w:r>
             <w:r>
               <w:rPr>
@@ -1704,7 +1419,7 @@
                 <w:noProof/>
                 <w:webHidden/>
               </w:rPr>
-              <w:t>3</w:t>
+              <w:t>10</w:t>
             </w:r>
             <w:r>
               <w:rPr>
@@ -1719,15 +1434,18 @@
           <w:pPr>
             <w:pStyle w:val="TOC2"/>
             <w:tabs>
-              <w:tab w:val="left" w:pos="880"/>
+              <w:tab w:val="left" w:pos="960"/>
               <w:tab w:val="right" w:leader="dot" w:pos="8777"/>
             </w:tabs>
             <w:rPr>
               <w:rFonts w:asciiTheme="minorHAnsi" w:hAnsiTheme="minorHAnsi" w:cstheme="minorBidi"/>
               <w:noProof/>
+              <w:sz w:val="24"/>
+              <w:szCs w:val="24"/>
+              <w:lang w:eastAsia="ja-JP"/>
             </w:rPr>
           </w:pPr>
-          <w:hyperlink w:anchor="_Toc448501718" w:history="1">
+          <w:hyperlink w:anchor="_Toc510004222" w:history="1">
             <w:r>
               <w:rPr>
                 <w:rStyle w:val="Hyperlink"/>
@@ -1739,6 +1457,9 @@
               <w:rPr>
                 <w:rFonts w:asciiTheme="minorHAnsi" w:hAnsiTheme="minorHAnsi" w:cstheme="minorBidi"/>
                 <w:noProof/>
+                <w:sz w:val="24"/>
+                <w:szCs w:val="24"/>
+                <w:lang w:eastAsia="ja-JP"/>
               </w:rPr>
               <w:tab/>
             </w:r>
@@ -1747,7 +1468,7 @@
                 <w:rStyle w:val="Hyperlink"/>
                 <w:noProof/>
               </w:rPr>
-              <w:t>Abbildungen</w:t>
+              <w:t>Anforderungen</w:t>
             </w:r>
             <w:r>
               <w:rPr>
@@ -1768,7 +1489,7 @@
                 <w:noProof/>
                 <w:webHidden/>
               </w:rPr>
-              <w:instrText xml:space="preserve"> PAGEREF _Toc448501718 \h </w:instrText>
+              <w:instrText xml:space="preserve"> PAGEREF _Toc510004222 \h </w:instrText>
             </w:r>
             <w:r>
               <w:rPr>
@@ -1788,7 +1509,7 @@
                 <w:noProof/>
                 <w:webHidden/>
               </w:rPr>
-              <w:t>3</w:t>
+              <w:t>10</w:t>
             </w:r>
             <w:r>
               <w:rPr>
@@ -1803,15 +1524,18 @@
           <w:pPr>
             <w:pStyle w:val="TOC2"/>
             <w:tabs>
-              <w:tab w:val="left" w:pos="880"/>
+              <w:tab w:val="left" w:pos="960"/>
               <w:tab w:val="right" w:leader="dot" w:pos="8777"/>
             </w:tabs>
             <w:rPr>
               <w:rFonts w:asciiTheme="minorHAnsi" w:hAnsiTheme="minorHAnsi" w:cstheme="minorBidi"/>
               <w:noProof/>
+              <w:sz w:val="24"/>
+              <w:szCs w:val="24"/>
+              <w:lang w:eastAsia="ja-JP"/>
             </w:rPr>
           </w:pPr>
-          <w:hyperlink w:anchor="_Toc448501719" w:history="1">
+          <w:hyperlink w:anchor="_Toc510004223" w:history="1">
             <w:r>
               <w:rPr>
                 <w:rStyle w:val="Hyperlink"/>
@@ -1823,6 +1547,9 @@
               <w:rPr>
                 <w:rFonts w:asciiTheme="minorHAnsi" w:hAnsiTheme="minorHAnsi" w:cstheme="minorBidi"/>
                 <w:noProof/>
+                <w:sz w:val="24"/>
+                <w:szCs w:val="24"/>
+                <w:lang w:eastAsia="ja-JP"/>
               </w:rPr>
               <w:tab/>
             </w:r>
@@ -1831,7 +1558,7 @@
                 <w:rStyle w:val="Hyperlink"/>
                 <w:noProof/>
               </w:rPr>
-              <w:t>Tabellen</w:t>
+              <w:t>Architektur</w:t>
             </w:r>
             <w:r>
               <w:rPr>
@@ -1852,7 +1579,7 @@
                 <w:noProof/>
                 <w:webHidden/>
               </w:rPr>
-              <w:instrText xml:space="preserve"> PAGEREF _Toc448501719 \h </w:instrText>
+              <w:instrText xml:space="preserve"> PAGEREF _Toc510004223 \h </w:instrText>
             </w:r>
             <w:r>
               <w:rPr>
@@ -1872,7 +1599,187 @@
                 <w:noProof/>
                 <w:webHidden/>
               </w:rPr>
-              <w:t>3</w:t>
+              <w:t>10</w:t>
+            </w:r>
+            <w:r>
+              <w:rPr>
+                <w:noProof/>
+                <w:webHidden/>
+              </w:rPr>
+              <w:fldChar w:fldCharType="end"/>
+            </w:r>
+          </w:hyperlink>
+        </w:p>
+        <w:p>
+          <w:pPr>
+            <w:pStyle w:val="TOC3"/>
+            <w:tabs>
+              <w:tab w:val="left" w:pos="1200"/>
+              <w:tab w:val="right" w:leader="dot" w:pos="8777"/>
+            </w:tabs>
+            <w:rPr>
+              <w:rFonts w:asciiTheme="minorHAnsi" w:hAnsiTheme="minorHAnsi" w:cstheme="minorBidi"/>
+              <w:noProof/>
+              <w:sz w:val="24"/>
+              <w:szCs w:val="24"/>
+              <w:lang w:eastAsia="ja-JP"/>
+            </w:rPr>
+          </w:pPr>
+          <w:hyperlink w:anchor="_Toc510004224" w:history="1">
+            <w:r>
+              <w:rPr>
+                <w:rStyle w:val="Hyperlink"/>
+                <w:noProof/>
+              </w:rPr>
+              <w:t>3.2.1</w:t>
+            </w:r>
+            <w:r>
+              <w:rPr>
+                <w:rFonts w:asciiTheme="minorHAnsi" w:hAnsiTheme="minorHAnsi" w:cstheme="minorBidi"/>
+                <w:noProof/>
+                <w:sz w:val="24"/>
+                <w:szCs w:val="24"/>
+                <w:lang w:eastAsia="ja-JP"/>
+              </w:rPr>
+              <w:tab/>
+            </w:r>
+            <w:r>
+              <w:rPr>
+                <w:rStyle w:val="Hyperlink"/>
+                <w:noProof/>
+              </w:rPr>
+              <w:t>Serverarchitektur</w:t>
+            </w:r>
+            <w:r>
+              <w:rPr>
+                <w:noProof/>
+                <w:webHidden/>
+              </w:rPr>
+              <w:tab/>
+            </w:r>
+            <w:r>
+              <w:rPr>
+                <w:noProof/>
+                <w:webHidden/>
+              </w:rPr>
+              <w:fldChar w:fldCharType="begin"/>
+            </w:r>
+            <w:r>
+              <w:rPr>
+                <w:noProof/>
+                <w:webHidden/>
+              </w:rPr>
+              <w:instrText xml:space="preserve"> PAGEREF _Toc510004224 \h </w:instrText>
+            </w:r>
+            <w:r>
+              <w:rPr>
+                <w:noProof/>
+                <w:webHidden/>
+              </w:rPr>
+            </w:r>
+            <w:r>
+              <w:rPr>
+                <w:noProof/>
+                <w:webHidden/>
+              </w:rPr>
+              <w:fldChar w:fldCharType="separate"/>
+            </w:r>
+            <w:r>
+              <w:rPr>
+                <w:noProof/>
+                <w:webHidden/>
+              </w:rPr>
+              <w:t>10</w:t>
+            </w:r>
+            <w:r>
+              <w:rPr>
+                <w:noProof/>
+                <w:webHidden/>
+              </w:rPr>
+              <w:fldChar w:fldCharType="end"/>
+            </w:r>
+          </w:hyperlink>
+        </w:p>
+        <w:p>
+          <w:pPr>
+            <w:pStyle w:val="TOC3"/>
+            <w:tabs>
+              <w:tab w:val="left" w:pos="1200"/>
+              <w:tab w:val="right" w:leader="dot" w:pos="8777"/>
+            </w:tabs>
+            <w:rPr>
+              <w:rFonts w:asciiTheme="minorHAnsi" w:hAnsiTheme="minorHAnsi" w:cstheme="minorBidi"/>
+              <w:noProof/>
+              <w:sz w:val="24"/>
+              <w:szCs w:val="24"/>
+              <w:lang w:eastAsia="ja-JP"/>
+            </w:rPr>
+          </w:pPr>
+          <w:hyperlink w:anchor="_Toc510004225" w:history="1">
+            <w:r>
+              <w:rPr>
+                <w:rStyle w:val="Hyperlink"/>
+                <w:noProof/>
+              </w:rPr>
+              <w:t>3.2.2</w:t>
+            </w:r>
+            <w:r>
+              <w:rPr>
+                <w:rFonts w:asciiTheme="minorHAnsi" w:hAnsiTheme="minorHAnsi" w:cstheme="minorBidi"/>
+                <w:noProof/>
+                <w:sz w:val="24"/>
+                <w:szCs w:val="24"/>
+                <w:lang w:eastAsia="ja-JP"/>
+              </w:rPr>
+              <w:tab/>
+            </w:r>
+            <w:r>
+              <w:rPr>
+                <w:rStyle w:val="Hyperlink"/>
+                <w:noProof/>
+              </w:rPr>
+              <w:t>Clientarchitektur</w:t>
+            </w:r>
+            <w:r>
+              <w:rPr>
+                <w:noProof/>
+                <w:webHidden/>
+              </w:rPr>
+              <w:tab/>
+            </w:r>
+            <w:r>
+              <w:rPr>
+                <w:noProof/>
+                <w:webHidden/>
+              </w:rPr>
+              <w:fldChar w:fldCharType="begin"/>
+            </w:r>
+            <w:r>
+              <w:rPr>
+                <w:noProof/>
+                <w:webHidden/>
+              </w:rPr>
+              <w:instrText xml:space="preserve"> PAGEREF _Toc510004225 \h </w:instrText>
+            </w:r>
+            <w:r>
+              <w:rPr>
+                <w:noProof/>
+                <w:webHidden/>
+              </w:rPr>
+            </w:r>
+            <w:r>
+              <w:rPr>
+                <w:noProof/>
+                <w:webHidden/>
+              </w:rPr>
+              <w:fldChar w:fldCharType="separate"/>
+            </w:r>
+            <w:r>
+              <w:rPr>
+                <w:noProof/>
+                <w:webHidden/>
+              </w:rPr>
+              <w:t>10</w:t>
             </w:r>
             <w:r>
               <w:rPr>
@@ -1887,15 +1794,18 @@
           <w:pPr>
             <w:pStyle w:val="TOC2"/>
             <w:tabs>
-              <w:tab w:val="left" w:pos="880"/>
+              <w:tab w:val="left" w:pos="960"/>
               <w:tab w:val="right" w:leader="dot" w:pos="8777"/>
             </w:tabs>
             <w:rPr>
               <w:rFonts w:asciiTheme="minorHAnsi" w:hAnsiTheme="minorHAnsi" w:cstheme="minorBidi"/>
               <w:noProof/>
+              <w:sz w:val="24"/>
+              <w:szCs w:val="24"/>
+              <w:lang w:eastAsia="ja-JP"/>
             </w:rPr>
           </w:pPr>
-          <w:hyperlink w:anchor="_Toc448501720" w:history="1">
+          <w:hyperlink w:anchor="_Toc510004226" w:history="1">
             <w:r>
               <w:rPr>
                 <w:rStyle w:val="Hyperlink"/>
@@ -1907,6 +1817,9 @@
               <w:rPr>
                 <w:rFonts w:asciiTheme="minorHAnsi" w:hAnsiTheme="minorHAnsi" w:cstheme="minorBidi"/>
                 <w:noProof/>
+                <w:sz w:val="24"/>
+                <w:szCs w:val="24"/>
+                <w:lang w:eastAsia="ja-JP"/>
               </w:rPr>
               <w:tab/>
             </w:r>
@@ -1915,7 +1828,7 @@
                 <w:rStyle w:val="Hyperlink"/>
                 <w:noProof/>
               </w:rPr>
-              <w:t>Graphen</w:t>
+              <w:t>Dokumentation</w:t>
             </w:r>
             <w:r>
               <w:rPr>
@@ -1936,7 +1849,7 @@
                 <w:noProof/>
                 <w:webHidden/>
               </w:rPr>
-              <w:instrText xml:space="preserve"> PAGEREF _Toc448501720 \h </w:instrText>
+              <w:instrText xml:space="preserve"> PAGEREF _Toc510004226 \h </w:instrText>
             </w:r>
             <w:r>
               <w:rPr>
@@ -1956,7 +1869,97 @@
                 <w:noProof/>
                 <w:webHidden/>
               </w:rPr>
-              <w:t>4</w:t>
+              <w:t>10</w:t>
+            </w:r>
+            <w:r>
+              <w:rPr>
+                <w:noProof/>
+                <w:webHidden/>
+              </w:rPr>
+              <w:fldChar w:fldCharType="end"/>
+            </w:r>
+          </w:hyperlink>
+        </w:p>
+        <w:p>
+          <w:pPr>
+            <w:pStyle w:val="TOC2"/>
+            <w:tabs>
+              <w:tab w:val="left" w:pos="960"/>
+              <w:tab w:val="right" w:leader="dot" w:pos="8777"/>
+            </w:tabs>
+            <w:rPr>
+              <w:rFonts w:asciiTheme="minorHAnsi" w:hAnsiTheme="minorHAnsi" w:cstheme="minorBidi"/>
+              <w:noProof/>
+              <w:sz w:val="24"/>
+              <w:szCs w:val="24"/>
+              <w:lang w:eastAsia="ja-JP"/>
+            </w:rPr>
+          </w:pPr>
+          <w:hyperlink w:anchor="_Toc510004227" w:history="1">
+            <w:r>
+              <w:rPr>
+                <w:rStyle w:val="Hyperlink"/>
+                <w:noProof/>
+              </w:rPr>
+              <w:t>3.4</w:t>
+            </w:r>
+            <w:r>
+              <w:rPr>
+                <w:rFonts w:asciiTheme="minorHAnsi" w:hAnsiTheme="minorHAnsi" w:cstheme="minorBidi"/>
+                <w:noProof/>
+                <w:sz w:val="24"/>
+                <w:szCs w:val="24"/>
+                <w:lang w:eastAsia="ja-JP"/>
+              </w:rPr>
+              <w:tab/>
+            </w:r>
+            <w:r>
+              <w:rPr>
+                <w:rStyle w:val="Hyperlink"/>
+                <w:noProof/>
+              </w:rPr>
+              <w:t>Mögliche Erweiterungen</w:t>
+            </w:r>
+            <w:r>
+              <w:rPr>
+                <w:noProof/>
+                <w:webHidden/>
+              </w:rPr>
+              <w:tab/>
+            </w:r>
+            <w:r>
+              <w:rPr>
+                <w:noProof/>
+                <w:webHidden/>
+              </w:rPr>
+              <w:fldChar w:fldCharType="begin"/>
+            </w:r>
+            <w:r>
+              <w:rPr>
+                <w:noProof/>
+                <w:webHidden/>
+              </w:rPr>
+              <w:instrText xml:space="preserve"> PAGEREF _Toc510004227 \h </w:instrText>
+            </w:r>
+            <w:r>
+              <w:rPr>
+                <w:noProof/>
+                <w:webHidden/>
+              </w:rPr>
+            </w:r>
+            <w:r>
+              <w:rPr>
+                <w:noProof/>
+                <w:webHidden/>
+              </w:rPr>
+              <w:fldChar w:fldCharType="separate"/>
+            </w:r>
+            <w:r>
+              <w:rPr>
+                <w:noProof/>
+                <w:webHidden/>
+              </w:rPr>
+              <w:t>10</w:t>
             </w:r>
             <w:r>
               <w:rPr>
@@ -1977,10 +1980,12 @@
             <w:rPr>
               <w:rFonts w:asciiTheme="minorHAnsi" w:eastAsiaTheme="minorEastAsia" w:hAnsiTheme="minorHAnsi"/>
               <w:noProof/>
-              <w:lang w:eastAsia="de-DE"/>
+              <w:sz w:val="24"/>
+              <w:szCs w:val="24"/>
+              <w:lang w:eastAsia="ja-JP"/>
             </w:rPr>
           </w:pPr>
-          <w:hyperlink w:anchor="_Toc448501721" w:history="1">
+          <w:hyperlink w:anchor="_Toc510004228" w:history="1">
             <w:r>
               <w:rPr>
                 <w:rStyle w:val="Hyperlink"/>
@@ -1992,7 +1997,9 @@
               <w:rPr>
                 <w:rFonts w:asciiTheme="minorHAnsi" w:eastAsiaTheme="minorEastAsia" w:hAnsiTheme="minorHAnsi"/>
                 <w:noProof/>
-                <w:lang w:eastAsia="de-DE"/>
+                <w:sz w:val="24"/>
+                <w:szCs w:val="24"/>
+                <w:lang w:eastAsia="ja-JP"/>
               </w:rPr>
               <w:tab/>
             </w:r>
@@ -2001,7 +2008,7 @@
                 <w:rStyle w:val="Hyperlink"/>
                 <w:noProof/>
               </w:rPr>
-              <w:t>Zitation</w:t>
+              <w:t>Zusammenfassung und Ausblick</w:t>
             </w:r>
             <w:r>
               <w:rPr>
@@ -2022,7 +2029,7 @@
                 <w:noProof/>
                 <w:webHidden/>
               </w:rPr>
-              <w:instrText xml:space="preserve"> PAGEREF _Toc448501721 \h </w:instrText>
+              <w:instrText xml:space="preserve"> PAGEREF _Toc510004228 \h </w:instrText>
             </w:r>
             <w:r>
               <w:rPr>
@@ -2042,179 +2049,7 @@
                 <w:noProof/>
                 <w:webHidden/>
               </w:rPr>
-              <w:t>5</w:t>
-            </w:r>
-            <w:r>
-              <w:rPr>
-                <w:noProof/>
-                <w:webHidden/>
-              </w:rPr>
-              <w:fldChar w:fldCharType="end"/>
-            </w:r>
-          </w:hyperlink>
-        </w:p>
-        <w:p>
-          <w:pPr>
-            <w:pStyle w:val="TOC1"/>
-            <w:tabs>
-              <w:tab w:val="left" w:pos="440"/>
-              <w:tab w:val="right" w:leader="dot" w:pos="8777"/>
-            </w:tabs>
-            <w:rPr>
-              <w:rFonts w:asciiTheme="minorHAnsi" w:eastAsiaTheme="minorEastAsia" w:hAnsiTheme="minorHAnsi"/>
-              <w:noProof/>
-              <w:lang w:eastAsia="de-DE"/>
-            </w:rPr>
-          </w:pPr>
-          <w:hyperlink w:anchor="_Toc448501722" w:history="1">
-            <w:r>
-              <w:rPr>
-                <w:rStyle w:val="Hyperlink"/>
-                <w:noProof/>
-              </w:rPr>
-              <w:t>5</w:t>
-            </w:r>
-            <w:r>
-              <w:rPr>
-                <w:rFonts w:asciiTheme="minorHAnsi" w:eastAsiaTheme="minorEastAsia" w:hAnsiTheme="minorHAnsi"/>
-                <w:noProof/>
-                <w:lang w:eastAsia="de-DE"/>
-              </w:rPr>
-              <w:tab/>
-            </w:r>
-            <w:r>
-              <w:rPr>
-                <w:rStyle w:val="Hyperlink"/>
-                <w:noProof/>
-              </w:rPr>
-              <w:t>XY</w:t>
-            </w:r>
-            <w:r>
-              <w:rPr>
-                <w:noProof/>
-                <w:webHidden/>
-              </w:rPr>
-              <w:tab/>
-            </w:r>
-            <w:r>
-              <w:rPr>
-                <w:noProof/>
-                <w:webHidden/>
-              </w:rPr>
-              <w:fldChar w:fldCharType="begin"/>
-            </w:r>
-            <w:r>
-              <w:rPr>
-                <w:noProof/>
-                <w:webHidden/>
-              </w:rPr>
-              <w:instrText xml:space="preserve"> PAGEREF _Toc448501722 \h </w:instrText>
-            </w:r>
-            <w:r>
-              <w:rPr>
-                <w:noProof/>
-                <w:webHidden/>
-              </w:rPr>
-            </w:r>
-            <w:r>
-              <w:rPr>
-                <w:noProof/>
-                <w:webHidden/>
-              </w:rPr>
-              <w:fldChar w:fldCharType="separate"/>
-            </w:r>
-            <w:r>
-              <w:rPr>
-                <w:noProof/>
-                <w:webHidden/>
-              </w:rPr>
-              <w:t>5</w:t>
-            </w:r>
-            <w:r>
-              <w:rPr>
-                <w:noProof/>
-                <w:webHidden/>
-              </w:rPr>
-              <w:fldChar w:fldCharType="end"/>
-            </w:r>
-          </w:hyperlink>
-        </w:p>
-        <w:p>
-          <w:pPr>
-            <w:pStyle w:val="TOC1"/>
-            <w:tabs>
-              <w:tab w:val="left" w:pos="440"/>
-              <w:tab w:val="right" w:leader="dot" w:pos="8777"/>
-            </w:tabs>
-            <w:rPr>
-              <w:rFonts w:asciiTheme="minorHAnsi" w:eastAsiaTheme="minorEastAsia" w:hAnsiTheme="minorHAnsi"/>
-              <w:noProof/>
-              <w:lang w:eastAsia="de-DE"/>
-            </w:rPr>
-          </w:pPr>
-          <w:hyperlink w:anchor="_Toc448501723" w:history="1">
-            <w:r>
-              <w:rPr>
-                <w:rStyle w:val="Hyperlink"/>
-                <w:noProof/>
-              </w:rPr>
-              <w:t>6</w:t>
-            </w:r>
-            <w:r>
-              <w:rPr>
-                <w:rFonts w:asciiTheme="minorHAnsi" w:eastAsiaTheme="minorEastAsia" w:hAnsiTheme="minorHAnsi"/>
-                <w:noProof/>
-                <w:lang w:eastAsia="de-DE"/>
-              </w:rPr>
-              <w:tab/>
-            </w:r>
-            <w:r>
-              <w:rPr>
-                <w:rStyle w:val="Hyperlink"/>
-                <w:noProof/>
-              </w:rPr>
-              <w:t>Zusammenfassung und Ausblick</w:t>
-            </w:r>
-            <w:r>
-              <w:rPr>
-                <w:noProof/>
-                <w:webHidden/>
-              </w:rPr>
-              <w:tab/>
-            </w:r>
-            <w:r>
-              <w:rPr>
-                <w:noProof/>
-                <w:webHidden/>
-              </w:rPr>
-              <w:fldChar w:fldCharType="begin"/>
-            </w:r>
-            <w:r>
-              <w:rPr>
-                <w:noProof/>
-                <w:webHidden/>
-              </w:rPr>
-              <w:instrText xml:space="preserve"> PAGEREF _Toc448501723 \h </w:instrText>
-            </w:r>
-            <w:r>
-              <w:rPr>
-                <w:noProof/>
-                <w:webHidden/>
-              </w:rPr>
-            </w:r>
-            <w:r>
-              <w:rPr>
-                <w:noProof/>
-                <w:webHidden/>
-              </w:rPr>
-              <w:fldChar w:fldCharType="separate"/>
-            </w:r>
-            <w:r>
-              <w:rPr>
-                <w:noProof/>
-                <w:webHidden/>
-              </w:rPr>
-              <w:t>6</w:t>
+              <w:t>12</w:t>
             </w:r>
             <w:r>
               <w:rPr>
@@ -2234,10 +2069,12 @@
             <w:rPr>
               <w:rFonts w:asciiTheme="minorHAnsi" w:eastAsiaTheme="minorEastAsia" w:hAnsiTheme="minorHAnsi"/>
               <w:noProof/>
-              <w:lang w:eastAsia="de-DE"/>
+              <w:sz w:val="24"/>
+              <w:szCs w:val="24"/>
+              <w:lang w:eastAsia="ja-JP"/>
             </w:rPr>
           </w:pPr>
-          <w:hyperlink w:anchor="_Toc448501724" w:history="1">
+          <w:hyperlink w:anchor="_Toc510004229" w:history="1">
             <w:r>
               <w:rPr>
                 <w:rStyle w:val="Hyperlink"/>
@@ -2264,7 +2101,7 @@
                 <w:noProof/>
                 <w:webHidden/>
               </w:rPr>
-              <w:instrText xml:space="preserve"> PAGEREF _Toc448501724 \h </w:instrText>
+              <w:instrText xml:space="preserve"> PAGEREF _Toc510004229 \h </w:instrText>
             </w:r>
             <w:r>
               <w:rPr>
@@ -2304,10 +2141,12 @@
             <w:rPr>
               <w:rFonts w:asciiTheme="minorHAnsi" w:eastAsiaTheme="minorEastAsia" w:hAnsiTheme="minorHAnsi"/>
               <w:noProof/>
-              <w:lang w:eastAsia="de-DE"/>
+              <w:sz w:val="24"/>
+              <w:szCs w:val="24"/>
+              <w:lang w:eastAsia="ja-JP"/>
             </w:rPr>
           </w:pPr>
-          <w:hyperlink w:anchor="_Toc448501725" w:history="1">
+          <w:hyperlink w:anchor="_Toc510004230" w:history="1">
             <w:r>
               <w:rPr>
                 <w:rStyle w:val="Hyperlink"/>
@@ -2334,7 +2173,7 @@
                 <w:noProof/>
                 <w:webHidden/>
               </w:rPr>
-              <w:instrText xml:space="preserve"> PAGEREF _Toc448501725 \h </w:instrText>
+              <w:instrText xml:space="preserve"> PAGEREF _Toc510004230 \h </w:instrText>
             </w:r>
             <w:r>
               <w:rPr>
@@ -2393,12 +2232,12 @@
         </w:numPr>
         <w:ind w:left="432" w:hanging="432"/>
       </w:pPr>
-      <w:bookmarkStart w:id="5" w:name="_Toc448501704"/>
+      <w:bookmarkStart w:id="4" w:name="_Toc510004212"/>
       <w:r>
         <w:lastRenderedPageBreak/>
         <w:t>Abbildungsverzeichnis</w:t>
       </w:r>
-      <w:bookmarkEnd w:id="5"/>
+      <w:bookmarkEnd w:id="4"/>
     </w:p>
     <w:p>
       <w:pPr>
@@ -2617,12 +2456,12 @@
         </w:numPr>
         <w:ind w:left="432" w:hanging="432"/>
       </w:pPr>
-      <w:bookmarkStart w:id="6" w:name="_Toc448501705"/>
+      <w:bookmarkStart w:id="5" w:name="_Toc510004213"/>
       <w:r>
         <w:lastRenderedPageBreak/>
         <w:t>Tabellenverzeichnis</w:t>
       </w:r>
-      <w:bookmarkEnd w:id="6"/>
+      <w:bookmarkEnd w:id="5"/>
     </w:p>
     <w:p>
       <w:pPr>
@@ -2738,7 +2577,7 @@
         </w:numPr>
         <w:ind w:left="432" w:hanging="432"/>
       </w:pPr>
-      <w:bookmarkStart w:id="7" w:name="_Toc448501706"/>
+      <w:bookmarkStart w:id="6" w:name="_Toc510004214"/>
       <w:r>
         <w:lastRenderedPageBreak/>
         <w:t>Symbol</w:t>
@@ -2746,7 +2585,7 @@
       <w:r>
         <w:t>verzeichnis</w:t>
       </w:r>
-      <w:bookmarkEnd w:id="7"/>
+      <w:bookmarkEnd w:id="6"/>
     </w:p>
     <w:tbl>
       <w:tblPr>
@@ -2983,12 +2822,12 @@
         </w:numPr>
         <w:ind w:left="432" w:hanging="432"/>
       </w:pPr>
-      <w:bookmarkStart w:id="8" w:name="_Toc448501707"/>
+      <w:bookmarkStart w:id="7" w:name="_Toc510004215"/>
       <w:r>
         <w:lastRenderedPageBreak/>
         <w:t>Abkürzungsverzeichnis</w:t>
       </w:r>
-      <w:bookmarkEnd w:id="8"/>
+      <w:bookmarkEnd w:id="7"/>
     </w:p>
     <w:tbl>
       <w:tblPr>
@@ -3100,16 +2939,37 @@
       <w:pPr>
         <w:pStyle w:val="Heading1"/>
       </w:pPr>
-      <w:bookmarkStart w:id="9" w:name="_Toc448501708"/>
+      <w:bookmarkStart w:id="8" w:name="_Toc510004216"/>
       <w:r>
         <w:lastRenderedPageBreak/>
         <w:t>Einleitung</w:t>
       </w:r>
+      <w:bookmarkEnd w:id="8"/>
+    </w:p>
+    <w:p>
+      <w:r>
+        <w:t>Hier kein Text</w:t>
+      </w:r>
+    </w:p>
+    <w:p/>
+    <w:p>
+      <w:pPr>
+        <w:pStyle w:val="Heading2"/>
+      </w:pPr>
+      <w:bookmarkStart w:id="9" w:name="_Toc510004217"/>
+      <w:r>
+        <w:t>Motivation</w:t>
+      </w:r>
       <w:bookmarkEnd w:id="9"/>
     </w:p>
     <w:p>
-      <w:r>
-        <w:t>Hier kein Text</w:t>
+      <w:pPr>
+        <w:rPr>
+          <w:lang w:val="en-US"/>
+        </w:rPr>
+      </w:pPr>
+      <w:r>
+        <w:t>Text</w:t>
       </w:r>
     </w:p>
     <w:p/>
@@ -3117,9 +2977,9 @@
       <w:pPr>
         <w:pStyle w:val="Heading2"/>
       </w:pPr>
-      <w:bookmarkStart w:id="10" w:name="_Toc448501709"/>
-      <w:r>
-        <w:t>Motivation</w:t>
+      <w:bookmarkStart w:id="10" w:name="_Toc510004218"/>
+      <w:r>
+        <w:t>Zielsetzung</w:t>
       </w:r>
       <w:bookmarkEnd w:id="10"/>
     </w:p>
@@ -3133,1460 +2993,148 @@
       <w:pPr>
         <w:pStyle w:val="Heading2"/>
       </w:pPr>
-      <w:bookmarkStart w:id="11" w:name="_Toc448501710"/>
-      <w:r>
-        <w:t>Zielsetzung</w:t>
+      <w:bookmarkStart w:id="11" w:name="_Toc510004219"/>
+      <w:r>
+        <w:t>Vorgehensweis</w:t>
+      </w:r>
+      <w:r>
+        <w:t>e</w:t>
       </w:r>
       <w:bookmarkEnd w:id="11"/>
     </w:p>
     <w:p>
       <w:r>
-        <w:t>Text</w:t>
-      </w:r>
+        <w:t xml:space="preserve">Diese Gliederung ist als Beispiel anzusehen und nicht in „Stein gemeißelt“. </w:t>
+      </w:r>
+    </w:p>
+    <w:p/>
+    <w:p/>
+    <w:p/>
+    <w:p/>
+    <w:p/>
+    <w:p/>
+    <w:p/>
+    <w:p/>
+    <w:p/>
+    <w:p/>
+    <w:p/>
+    <w:p/>
+    <w:p/>
+    <w:p/>
+    <w:p/>
+    <w:p/>
+    <w:p/>
+    <w:p>
+      <w:pPr>
+        <w:pStyle w:val="Heading1"/>
+      </w:pPr>
+      <w:bookmarkStart w:id="12" w:name="_Toc510004220"/>
+      <w:r>
+        <w:lastRenderedPageBreak/>
+        <w:t>Vorhandene Versionen des Beer Game</w:t>
+      </w:r>
+      <w:bookmarkEnd w:id="12"/>
+    </w:p>
+    <w:p>
+      <w:pPr>
+        <w:tabs>
+          <w:tab w:val="left" w:pos="1335"/>
+        </w:tabs>
+      </w:pPr>
+    </w:p>
+    <w:p/>
+    <w:p>
+      <w:pPr>
+        <w:pStyle w:val="Heading1"/>
+      </w:pPr>
+      <w:bookmarkStart w:id="13" w:name="_Toc510004221"/>
+      <w:r>
+        <w:t>Eigenimplementierung des Beer Game</w:t>
+      </w:r>
+      <w:bookmarkEnd w:id="13"/>
     </w:p>
     <w:p/>
     <w:p>
       <w:pPr>
         <w:pStyle w:val="Heading2"/>
       </w:pPr>
-      <w:bookmarkStart w:id="12" w:name="_Toc448501711"/>
-      <w:r>
-        <w:t>Vorgehensweis</w:t>
-      </w:r>
-      <w:r>
-        <w:t>e</w:t>
-      </w:r>
-      <w:bookmarkEnd w:id="12"/>
-    </w:p>
-    <w:p>
-      <w:r>
-        <w:t xml:space="preserve">Diese Gliederung ist als Beispiel anzusehen und nicht in „Stein gemeißelt“. </w:t>
-      </w:r>
-    </w:p>
-    <w:p/>
-    <w:p/>
-    <w:p/>
-    <w:p/>
-    <w:p/>
-    <w:p/>
-    <w:p/>
-    <w:p/>
-    <w:p/>
-    <w:p/>
-    <w:p/>
-    <w:p/>
-    <w:p/>
-    <w:p/>
-    <w:p/>
-    <w:p/>
-    <w:p/>
-    <w:p>
-      <w:pPr>
-        <w:pStyle w:val="Heading1"/>
-      </w:pPr>
-      <w:bookmarkStart w:id="13" w:name="_Toc448501712"/>
-      <w:r>
-        <w:lastRenderedPageBreak/>
-        <w:t>Stand der Forschung/Technik</w:t>
-      </w:r>
-      <w:bookmarkEnd w:id="13"/>
-      <w:r>
-        <w:t xml:space="preserve"> </w:t>
-      </w:r>
-    </w:p>
-    <w:p>
-      <w:r>
-        <w:t xml:space="preserve">Text </w:t>
-      </w:r>
-      <w:proofErr w:type="spellStart"/>
-      <w:r>
-        <w:t>Text</w:t>
-      </w:r>
-      <w:proofErr w:type="spellEnd"/>
-      <w:r>
-        <w:t xml:space="preserve"> </w:t>
-      </w:r>
-      <w:proofErr w:type="spellStart"/>
-      <w:r>
-        <w:t>Text</w:t>
-      </w:r>
-      <w:proofErr w:type="spellEnd"/>
-      <w:r>
-        <w:t xml:space="preserve"> </w:t>
-      </w:r>
-      <w:proofErr w:type="spellStart"/>
-      <w:r>
-        <w:t>Text</w:t>
-      </w:r>
-      <w:proofErr w:type="spellEnd"/>
+      <w:bookmarkStart w:id="14" w:name="_Toc510004222"/>
+      <w:r>
+        <w:t>Anforderungen</w:t>
+      </w:r>
+      <w:bookmarkEnd w:id="14"/>
     </w:p>
     <w:p/>
     <w:p>
       <w:pPr>
         <w:pStyle w:val="Heading2"/>
       </w:pPr>
-      <w:bookmarkStart w:id="14" w:name="_Toc448501713"/>
-      <w:r>
-        <w:t>Überschrift 2. Ebene</w:t>
-      </w:r>
-      <w:bookmarkEnd w:id="14"/>
-    </w:p>
-    <w:p>
-      <w:r>
-        <w:t>Text</w:t>
-      </w:r>
-    </w:p>
-    <w:p>
-      <w:r>
-        <w:t>Text</w:t>
-      </w:r>
+      <w:bookmarkStart w:id="15" w:name="_Toc510004223"/>
+      <w:r>
+        <w:t>Architektur</w:t>
+      </w:r>
+      <w:bookmarkEnd w:id="15"/>
     </w:p>
     <w:p/>
     <w:p>
       <w:pPr>
         <w:pStyle w:val="Heading3"/>
       </w:pPr>
-      <w:bookmarkStart w:id="15" w:name="_Toc448501714"/>
-      <w:r>
-        <w:t>Keine 4. Ebene</w:t>
-      </w:r>
-      <w:bookmarkEnd w:id="15"/>
-    </w:p>
-    <w:p>
-      <w:pPr>
-        <w:rPr>
-          <w:color w:val="FF0000"/>
-        </w:rPr>
-      </w:pPr>
-      <w:r>
-        <w:rPr>
-          <w:color w:val="FF0000"/>
-        </w:rPr>
-        <w:t>Keine 4. Ebene!</w:t>
-      </w:r>
+      <w:bookmarkStart w:id="16" w:name="_Toc510004224"/>
+      <w:r>
+        <w:t>Serverarchitektur</w:t>
+      </w:r>
+      <w:bookmarkEnd w:id="16"/>
     </w:p>
     <w:p/>
     <w:p>
       <w:pPr>
         <w:pStyle w:val="Heading3"/>
       </w:pPr>
-      <w:bookmarkStart w:id="16" w:name="_Toc448501715"/>
-      <w:bookmarkEnd w:id="16"/>
-    </w:p>
-    <w:p>
-      <w:r>
-        <w:t>Auf 2.1.1 folgt immer mindestens ein weiteres</w:t>
-      </w:r>
-      <w:r>
-        <w:t xml:space="preserve"> Unterkapitel</w:t>
-      </w:r>
+      <w:bookmarkStart w:id="17" w:name="_Toc510004225"/>
+      <w:r>
+        <w:t>Clientarchitektur</w:t>
+      </w:r>
+      <w:bookmarkEnd w:id="17"/>
     </w:p>
     <w:p/>
     <w:p>
       <w:pPr>
         <w:pStyle w:val="Heading2"/>
       </w:pPr>
-      <w:bookmarkStart w:id="17" w:name="_Toc448501716"/>
-      <w:r>
-        <w:t>Gleichungen</w:t>
-      </w:r>
-      <w:bookmarkEnd w:id="17"/>
-    </w:p>
-    <w:p>
-      <w:r>
-        <w:t>Gleichungen werden, wie</w:t>
-      </w:r>
-      <w:r>
-        <w:t xml:space="preserve"> oben beschrieben</w:t>
-      </w:r>
-      <w:r>
-        <w:t>,</w:t>
-      </w:r>
-      <w:r>
-        <w:t xml:space="preserve"> zunächst im Text angekündigt und dann eingefügt. Es sollten alle in der Gleichung vorkommenden Variablen vorab erklärt und in das Formelverzeichnis eingetragen werden. Bsp.: Gleichung (2-1) </w:t>
-      </w:r>
-      <w:r>
-        <w:t>beschreibt die potentielle Energie</w:t>
-      </w:r>
-      <m:oMath>
-        <m:r>
-          <w:rPr>
-            <w:rFonts w:ascii="Cambria Math" w:hAnsi="Cambria Math"/>
-          </w:rPr>
-          <m:t xml:space="preserve"> </m:t>
-        </m:r>
-        <m:sSub>
-          <m:sSubPr>
-            <m:ctrlPr>
-              <w:rPr>
-                <w:rFonts w:ascii="Cambria Math" w:hAnsi="Cambria Math"/>
-                <w:i/>
-              </w:rPr>
-            </m:ctrlPr>
-          </m:sSubPr>
-          <m:e>
-            <m:r>
-              <w:rPr>
-                <w:rFonts w:ascii="Cambria Math" w:hAnsi="Cambria Math"/>
-              </w:rPr>
-              <m:t>E</m:t>
-            </m:r>
-          </m:e>
-          <m:sub>
-            <m:r>
-              <w:rPr>
-                <w:rFonts w:ascii="Cambria Math" w:hAnsi="Cambria Math"/>
-              </w:rPr>
-              <m:t>pot</m:t>
-            </m:r>
-          </m:sub>
-        </m:sSub>
-      </m:oMath>
-      <w:r>
-        <w:rPr>
-          <w:rFonts w:eastAsiaTheme="minorEastAsia"/>
-        </w:rPr>
-        <w:t xml:space="preserve">. Dabei stellen </w:t>
-      </w:r>
-      <m:oMath>
-        <m:r>
-          <w:rPr>
-            <w:rFonts w:ascii="Cambria Math" w:eastAsiaTheme="minorEastAsia" w:hAnsi="Cambria Math"/>
-          </w:rPr>
-          <m:t xml:space="preserve">m </m:t>
-        </m:r>
-      </m:oMath>
-      <w:r>
-        <w:rPr>
-          <w:rFonts w:eastAsiaTheme="minorEastAsia"/>
-        </w:rPr>
-        <w:t xml:space="preserve">die Masse, </w:t>
-      </w:r>
-      <m:oMath>
-        <m:r>
-          <w:rPr>
-            <w:rFonts w:ascii="Cambria Math" w:eastAsiaTheme="minorEastAsia" w:hAnsi="Cambria Math"/>
-          </w:rPr>
-          <m:t>g</m:t>
-        </m:r>
-      </m:oMath>
-      <w:r>
-        <w:rPr>
-          <w:rFonts w:eastAsiaTheme="minorEastAsia"/>
-        </w:rPr>
-        <w:t xml:space="preserve"> die Erdbeschleunigung und </w:t>
-      </w:r>
-      <m:oMath>
-        <m:r>
-          <w:rPr>
-            <w:rFonts w:ascii="Cambria Math" w:eastAsiaTheme="minorEastAsia" w:hAnsi="Cambria Math"/>
-          </w:rPr>
-          <m:t>h</m:t>
-        </m:r>
-      </m:oMath>
-      <w:r>
-        <w:rPr>
-          <w:rFonts w:eastAsiaTheme="minorEastAsia"/>
-        </w:rPr>
-        <w:t xml:space="preserve"> die Höhe dar. Die Tabelle sollte ohne Rahmen dargestellt werden.</w:t>
-      </w:r>
-    </w:p>
-    <w:tbl>
-      <w:tblPr>
-        <w:tblStyle w:val="TableGrid"/>
-        <w:tblW w:w="0" w:type="auto"/>
-        <w:tblLook w:val="04A0" w:firstRow="1" w:lastRow="0" w:firstColumn="1" w:lastColumn="0" w:noHBand="0" w:noVBand="1"/>
-      </w:tblPr>
-      <w:tblGrid>
-        <w:gridCol w:w="2925"/>
-        <w:gridCol w:w="2926"/>
-        <w:gridCol w:w="2926"/>
-      </w:tblGrid>
-      <w:tr>
-        <w:tc>
-          <w:tcPr>
-            <w:tcW w:w="2925" w:type="dxa"/>
-          </w:tcPr>
-          <w:p/>
-        </w:tc>
-        <w:tc>
-          <w:tcPr>
-            <w:tcW w:w="2926" w:type="dxa"/>
-          </w:tcPr>
-          <w:p>
-            <m:oMathPara>
-              <m:oMath>
-                <m:sSub>
-                  <m:sSubPr>
-                    <m:ctrlPr>
-                      <w:rPr>
-                        <w:rFonts w:ascii="Cambria Math" w:hAnsi="Cambria Math"/>
-                        <w:i/>
-                      </w:rPr>
-                    </m:ctrlPr>
-                  </m:sSubPr>
-                  <m:e>
-                    <m:r>
-                      <w:rPr>
-                        <w:rFonts w:ascii="Cambria Math" w:hAnsi="Cambria Math"/>
-                      </w:rPr>
-                      <m:t>E</m:t>
-                    </m:r>
-                  </m:e>
-                  <m:sub>
-                    <m:r>
-                      <w:rPr>
-                        <w:rFonts w:ascii="Cambria Math" w:hAnsi="Cambria Math"/>
-                      </w:rPr>
-                      <m:t>pot</m:t>
-                    </m:r>
-                  </m:sub>
-                </m:sSub>
-                <m:r>
-                  <w:rPr>
-                    <w:rFonts w:ascii="Cambria Math" w:hAnsi="Cambria Math"/>
-                  </w:rPr>
-                  <m:t>=m∙g∙h</m:t>
-                </m:r>
-              </m:oMath>
-            </m:oMathPara>
-          </w:p>
-        </w:tc>
-        <w:tc>
-          <w:tcPr>
-            <w:tcW w:w="2926" w:type="dxa"/>
-          </w:tcPr>
-          <w:p>
-            <w:pPr>
-              <w:jc w:val="right"/>
-            </w:pPr>
-            <w:r>
-              <w:t>(2-1)</w:t>
-            </w:r>
-          </w:p>
-        </w:tc>
-      </w:tr>
-    </w:tbl>
-    <w:p/>
-    <w:tbl>
-      <w:tblPr>
-        <w:tblStyle w:val="TableGrid"/>
-        <w:tblW w:w="0" w:type="auto"/>
-        <w:tblBorders>
-          <w:top w:val="none" w:sz="0" w:space="0" w:color="auto"/>
-          <w:left w:val="none" w:sz="0" w:space="0" w:color="auto"/>
-          <w:bottom w:val="none" w:sz="0" w:space="0" w:color="auto"/>
-          <w:right w:val="none" w:sz="0" w:space="0" w:color="auto"/>
-          <w:insideH w:val="none" w:sz="0" w:space="0" w:color="auto"/>
-          <w:insideV w:val="none" w:sz="0" w:space="0" w:color="auto"/>
-        </w:tblBorders>
-        <w:tblLook w:val="04A0" w:firstRow="1" w:lastRow="0" w:firstColumn="1" w:lastColumn="0" w:noHBand="0" w:noVBand="1"/>
-      </w:tblPr>
-      <w:tblGrid>
-        <w:gridCol w:w="2925"/>
-        <w:gridCol w:w="2926"/>
-        <w:gridCol w:w="2926"/>
-      </w:tblGrid>
-      <w:tr>
-        <w:tc>
-          <w:tcPr>
-            <w:tcW w:w="2925" w:type="dxa"/>
-          </w:tcPr>
-          <w:p/>
-        </w:tc>
-        <w:tc>
-          <w:tcPr>
-            <w:tcW w:w="2926" w:type="dxa"/>
-          </w:tcPr>
-          <w:p>
-            <m:oMathPara>
-              <m:oMath>
-                <m:sSub>
-                  <m:sSubPr>
-                    <m:ctrlPr>
-                      <w:rPr>
-                        <w:rFonts w:ascii="Cambria Math" w:hAnsi="Cambria Math"/>
-                        <w:i/>
-                      </w:rPr>
-                    </m:ctrlPr>
-                  </m:sSubPr>
-                  <m:e>
-                    <m:r>
-                      <w:rPr>
-                        <w:rFonts w:ascii="Cambria Math" w:hAnsi="Cambria Math"/>
-                      </w:rPr>
-                      <m:t>E</m:t>
-                    </m:r>
-                  </m:e>
-                  <m:sub>
-                    <m:r>
-                      <w:rPr>
-                        <w:rFonts w:ascii="Cambria Math" w:hAnsi="Cambria Math"/>
-                      </w:rPr>
-                      <m:t>pot</m:t>
-                    </m:r>
-                  </m:sub>
-                </m:sSub>
-                <m:r>
-                  <w:rPr>
-                    <w:rFonts w:ascii="Cambria Math" w:hAnsi="Cambria Math"/>
-                  </w:rPr>
-                  <m:t>=m∙g∙h</m:t>
-                </m:r>
-              </m:oMath>
-            </m:oMathPara>
-          </w:p>
-        </w:tc>
-        <w:tc>
-          <w:tcPr>
-            <w:tcW w:w="2926" w:type="dxa"/>
-          </w:tcPr>
-          <w:p>
-            <w:pPr>
-              <w:jc w:val="right"/>
-            </w:pPr>
-            <w:r>
-              <w:t>(2-1)</w:t>
-            </w:r>
-          </w:p>
-        </w:tc>
-      </w:tr>
-    </w:tbl>
-    <w:p/>
-    <w:p>
-      <w:pPr>
-        <w:pStyle w:val="Heading1"/>
+      <w:bookmarkStart w:id="18" w:name="_Toc510004226"/>
+      <w:r>
+        <w:t>Dokumentation</w:t>
+      </w:r>
+      <w:bookmarkEnd w:id="18"/>
+    </w:p>
+    <w:p/>
+    <w:p>
+      <w:pPr>
+        <w:pStyle w:val="Heading2"/>
         <w:sectPr>
           <w:footerReference w:type="default" r:id="rId12"/>
           <w:pgSz w:w="11906" w:h="16838"/>
           <w:pgMar w:top="1701" w:right="1418" w:bottom="1134" w:left="1701" w:header="851" w:footer="851" w:gutter="0"/>
-          <w:pgNumType w:start="1"/>
           <w:cols w:space="708"/>
           <w:docGrid w:linePitch="360"/>
         </w:sectPr>
       </w:pPr>
+      <w:bookmarkStart w:id="19" w:name="_Toc510004227"/>
+      <w:r>
+        <w:t>Mögliche Erweiterungen</w:t>
+      </w:r>
+      <w:bookmarkStart w:id="20" w:name="_GoBack"/>
+      <w:bookmarkEnd w:id="19"/>
+      <w:bookmarkEnd w:id="20"/>
     </w:p>
     <w:p>
       <w:pPr>
         <w:pStyle w:val="Heading1"/>
-      </w:pPr>
-      <w:bookmarkStart w:id="18" w:name="_Toc448501717"/>
-      <w:r>
-        <w:lastRenderedPageBreak/>
-        <w:t>Abbildungen, Tabellen und Graphen</w:t>
-      </w:r>
-      <w:bookmarkEnd w:id="18"/>
-    </w:p>
-    <w:p/>
-    <w:p>
-      <w:pPr>
-        <w:pStyle w:val="Heading2"/>
-      </w:pPr>
-      <w:bookmarkStart w:id="19" w:name="_Toc448501718"/>
-      <w:r>
-        <w:t>Abbildungen</w:t>
-      </w:r>
-      <w:bookmarkEnd w:id="19"/>
-    </w:p>
-    <w:p>
-      <w:pPr>
-        <w:rPr>
-          <w:color w:val="000000" w:themeColor="text1"/>
-        </w:rPr>
-      </w:pPr>
-      <w:r>
-        <w:rPr>
-          <w:color w:val="FF0000"/>
-        </w:rPr>
-        <w:t>Abbildungen immer unterhalb beschriften</w:t>
-      </w:r>
-      <w:r>
-        <w:rPr>
-          <w:color w:val="000000" w:themeColor="text1"/>
-        </w:rPr>
-        <w:t xml:space="preserve">. Eine Abbildung wird, bevor sie gezeigt wird, im Text angekündigt und detailliert beschrieben. Dies gilt auch für Tabellen und Gleichungen. </w:t>
-      </w:r>
-      <w:r>
-        <w:rPr>
-          <w:color w:val="000000" w:themeColor="text1"/>
-        </w:rPr>
-        <w:t>Es wird vorgeschlagen, Abbildungen in einer Tabellenzelle einzufügen, deren Rahmen im Anschluss ausgeblendet wird, um Formatierungsprobleme zu vermeiden.</w:t>
-      </w:r>
-      <w:r>
-        <w:rPr>
-          <w:color w:val="000000" w:themeColor="text1"/>
-        </w:rPr>
-        <w:t xml:space="preserve"> Mit dieser Variante wurden gute Erfahrungen gemacht, sind allerdings kein MUSS.</w:t>
-      </w:r>
-    </w:p>
-    <w:tbl>
-      <w:tblPr>
-        <w:tblStyle w:val="TableGrid"/>
-        <w:tblW w:w="0" w:type="auto"/>
-        <w:tblCellMar>
-          <w:top w:w="284" w:type="dxa"/>
-          <w:bottom w:w="284" w:type="dxa"/>
-        </w:tblCellMar>
-        <w:tblLook w:val="04A0" w:firstRow="1" w:lastRow="0" w:firstColumn="1" w:lastColumn="0" w:noHBand="0" w:noVBand="1"/>
-      </w:tblPr>
-      <w:tblGrid>
-        <w:gridCol w:w="8777"/>
-      </w:tblGrid>
-      <w:tr>
-        <w:tc>
-          <w:tcPr>
-            <w:tcW w:w="8777" w:type="dxa"/>
-            <w:vAlign w:val="center"/>
-          </w:tcPr>
-          <w:p>
-            <w:pPr>
-              <w:pStyle w:val="Caption"/>
-              <w:keepNext/>
-            </w:pPr>
-            <w:r>
-              <w:rPr>
-                <w:noProof/>
-                <w:lang w:eastAsia="de-DE"/>
-              </w:rPr>
-              <w:drawing>
-                <wp:inline distT="0" distB="0" distL="0" distR="0" wp14:anchorId="1EB0EB5F" wp14:editId="04426266">
-                  <wp:extent cx="5346065" cy="1600200"/>
-                  <wp:effectExtent l="0" t="0" r="0" b="0"/>
-                  <wp:docPr id="3" name="Grafik 3"/>
-                  <wp:cNvGraphicFramePr>
-                    <a:graphicFrameLocks xmlns:a="http://schemas.openxmlformats.org/drawingml/2006/main" noChangeAspect="1"/>
-                  </wp:cNvGraphicFramePr>
-                  <a:graphic xmlns:a="http://schemas.openxmlformats.org/drawingml/2006/main">
-                    <a:graphicData uri="http://schemas.openxmlformats.org/drawingml/2006/picture">
-                      <pic:pic xmlns:pic="http://schemas.openxmlformats.org/drawingml/2006/picture">
-                        <pic:nvPicPr>
-                          <pic:cNvPr id="3" name="Uni_Aug_Logo_Basis_pos_B.png"/>
-                          <pic:cNvPicPr/>
-                        </pic:nvPicPr>
-                        <pic:blipFill rotWithShape="1">
-                          <a:blip r:embed="rId13" cstate="print">
-                            <a:extLst>
-                              <a:ext uri="{28A0092B-C50C-407E-A947-70E740481C1C}">
-                                <a14:useLocalDpi xmlns:a14="http://schemas.microsoft.com/office/drawing/2010/main" val="0"/>
-                              </a:ext>
-                            </a:extLst>
-                          </a:blip>
-                          <a:srcRect t="5292" b="52367"/>
-                          <a:stretch/>
-                        </pic:blipFill>
-                        <pic:spPr bwMode="auto">
-                          <a:xfrm>
-                            <a:off x="0" y="0"/>
-                            <a:ext cx="5346065" cy="1600200"/>
-                          </a:xfrm>
-                          <a:prstGeom prst="rect">
-                            <a:avLst/>
-                          </a:prstGeom>
-                          <a:ln>
-                            <a:noFill/>
-                          </a:ln>
-                          <a:extLst>
-                            <a:ext uri="{53640926-AAD7-44D8-BBD7-CCE9431645EC}">
-                              <a14:shadowObscured xmlns:a14="http://schemas.microsoft.com/office/drawing/2010/main"/>
-                            </a:ext>
-                          </a:extLst>
-                        </pic:spPr>
-                      </pic:pic>
-                    </a:graphicData>
-                  </a:graphic>
-                </wp:inline>
-              </w:drawing>
-            </w:r>
-          </w:p>
-          <w:p>
-            <w:pPr>
-              <w:pStyle w:val="Caption"/>
-            </w:pPr>
-            <w:bookmarkStart w:id="20" w:name="_Toc448308940"/>
-            <w:r>
-              <w:t xml:space="preserve">Abbildung </w:t>
-            </w:r>
-            <w:fldSimple w:instr=" STYLEREF 1 \s ">
-              <w:r>
-                <w:rPr>
-                  <w:noProof/>
-                </w:rPr>
-                <w:t>3</w:t>
-              </w:r>
-            </w:fldSimple>
-            <w:r>
-              <w:noBreakHyphen/>
-            </w:r>
-            <w:fldSimple w:instr=" SEQ Abbildung \* ARABIC \s 1 ">
-              <w:r>
-                <w:rPr>
-                  <w:noProof/>
-                </w:rPr>
-                <w:t>1</w:t>
-              </w:r>
-            </w:fldSimple>
-            <w:r>
-              <w:t>: Logo</w:t>
-            </w:r>
-            <w:bookmarkEnd w:id="20"/>
-          </w:p>
-        </w:tc>
-      </w:tr>
-    </w:tbl>
-    <w:p>
-      <w:r>
-        <w:t>Die Kapitelnu</w:t>
-      </w:r>
-      <w:r>
-        <w:t>mmer wird mit in die Abbildungsnummerierung</w:t>
-      </w:r>
-      <w:r>
-        <w:t xml:space="preserve"> einbezogen.</w:t>
-      </w:r>
-    </w:p>
-    <w:p/>
-    <w:p>
-      <w:pPr>
-        <w:pStyle w:val="Heading2"/>
-      </w:pPr>
-      <w:bookmarkStart w:id="21" w:name="_Toc448501719"/>
-      <w:r>
-        <w:t>Tabellen</w:t>
-      </w:r>
-      <w:bookmarkEnd w:id="21"/>
-    </w:p>
-    <w:p>
-      <w:r>
-        <w:rPr>
-          <w:color w:val="FF0000"/>
-        </w:rPr>
-        <w:t>Tabellen immer oberhalb beschriften</w:t>
-      </w:r>
-    </w:p>
-    <w:p>
-      <w:pPr>
-        <w:pStyle w:val="Formatvorlage1"/>
-      </w:pPr>
-      <w:bookmarkStart w:id="22" w:name="_Toc448216078"/>
-      <w:r>
-        <w:t xml:space="preserve">Tabelle </w:t>
-      </w:r>
-      <w:r>
-        <w:fldChar w:fldCharType="begin"/>
-      </w:r>
-      <w:r>
-        <w:instrText xml:space="preserve"> SEQ Tabelle \* ARABIC </w:instrText>
-      </w:r>
-      <w:r>
-        <w:fldChar w:fldCharType="separate"/>
-      </w:r>
-      <w:r>
-        <w:t>1</w:t>
-      </w:r>
-      <w:r>
-        <w:fldChar w:fldCharType="end"/>
-      </w:r>
-      <w:r>
-        <w:t>: Stadt, Land, Fluss</w:t>
-      </w:r>
-      <w:bookmarkEnd w:id="22"/>
-    </w:p>
-    <w:tbl>
-      <w:tblPr>
-        <w:tblStyle w:val="TableGrid"/>
-        <w:tblW w:w="0" w:type="auto"/>
-        <w:tblBorders>
-          <w:top w:val="none" w:sz="0" w:space="0" w:color="auto"/>
-          <w:left w:val="none" w:sz="0" w:space="0" w:color="auto"/>
-          <w:bottom w:val="none" w:sz="0" w:space="0" w:color="auto"/>
-          <w:right w:val="none" w:sz="0" w:space="0" w:color="auto"/>
-          <w:insideV w:val="none" w:sz="0" w:space="0" w:color="auto"/>
-        </w:tblBorders>
-        <w:tblLook w:val="04A0" w:firstRow="1" w:lastRow="0" w:firstColumn="1" w:lastColumn="0" w:noHBand="0" w:noVBand="1"/>
-      </w:tblPr>
-      <w:tblGrid>
-        <w:gridCol w:w="2194"/>
-        <w:gridCol w:w="2194"/>
-        <w:gridCol w:w="2194"/>
-        <w:gridCol w:w="2195"/>
-      </w:tblGrid>
-      <w:tr>
-        <w:tc>
-          <w:tcPr>
-            <w:tcW w:w="2194" w:type="dxa"/>
-            <w:tcBorders>
-              <w:top w:val="nil"/>
-              <w:bottom w:val="double" w:sz="4" w:space="0" w:color="auto"/>
-            </w:tcBorders>
-          </w:tcPr>
-          <w:p>
-            <w:pPr>
-              <w:jc w:val="center"/>
-            </w:pPr>
-            <w:r>
-              <w:t>Stadt</w:t>
-            </w:r>
-          </w:p>
-        </w:tc>
-        <w:tc>
-          <w:tcPr>
-            <w:tcW w:w="2194" w:type="dxa"/>
-            <w:tcBorders>
-              <w:top w:val="nil"/>
-              <w:bottom w:val="double" w:sz="4" w:space="0" w:color="auto"/>
-            </w:tcBorders>
-          </w:tcPr>
-          <w:p>
-            <w:pPr>
-              <w:jc w:val="center"/>
-            </w:pPr>
-            <w:r>
-              <w:t>Land</w:t>
-            </w:r>
-          </w:p>
-        </w:tc>
-        <w:tc>
-          <w:tcPr>
-            <w:tcW w:w="2194" w:type="dxa"/>
-            <w:tcBorders>
-              <w:top w:val="nil"/>
-              <w:bottom w:val="double" w:sz="4" w:space="0" w:color="auto"/>
-            </w:tcBorders>
-          </w:tcPr>
-          <w:p>
-            <w:pPr>
-              <w:jc w:val="center"/>
-            </w:pPr>
-            <w:r>
-              <w:t>Fluss</w:t>
-            </w:r>
-          </w:p>
-        </w:tc>
-        <w:tc>
-          <w:tcPr>
-            <w:tcW w:w="2195" w:type="dxa"/>
-            <w:tcBorders>
-              <w:top w:val="nil"/>
-              <w:bottom w:val="double" w:sz="4" w:space="0" w:color="auto"/>
-            </w:tcBorders>
-          </w:tcPr>
-          <w:p>
-            <w:pPr>
-              <w:jc w:val="center"/>
-            </w:pPr>
-            <w:r>
-              <w:t>Automarke</w:t>
-            </w:r>
-          </w:p>
-        </w:tc>
-      </w:tr>
-      <w:tr>
-        <w:tc>
-          <w:tcPr>
-            <w:tcW w:w="2194" w:type="dxa"/>
-            <w:tcBorders>
-              <w:top w:val="double" w:sz="4" w:space="0" w:color="auto"/>
-            </w:tcBorders>
-          </w:tcPr>
-          <w:p>
-            <w:pPr>
-              <w:jc w:val="center"/>
-            </w:pPr>
-            <w:r>
-              <w:t>Augsburg</w:t>
-            </w:r>
-          </w:p>
-        </w:tc>
-        <w:tc>
-          <w:tcPr>
-            <w:tcW w:w="2194" w:type="dxa"/>
-            <w:tcBorders>
-              <w:top w:val="double" w:sz="4" w:space="0" w:color="auto"/>
-            </w:tcBorders>
-          </w:tcPr>
-          <w:p>
-            <w:pPr>
-              <w:jc w:val="center"/>
-            </w:pPr>
-            <w:r>
-              <w:t>Argentinien</w:t>
-            </w:r>
-          </w:p>
-        </w:tc>
-        <w:tc>
-          <w:tcPr>
-            <w:tcW w:w="2194" w:type="dxa"/>
-            <w:tcBorders>
-              <w:top w:val="double" w:sz="4" w:space="0" w:color="auto"/>
-            </w:tcBorders>
-          </w:tcPr>
-          <w:p>
-            <w:pPr>
-              <w:jc w:val="center"/>
-            </w:pPr>
-            <w:r>
-              <w:t>Aa</w:t>
-            </w:r>
-          </w:p>
-        </w:tc>
-        <w:tc>
-          <w:tcPr>
-            <w:tcW w:w="2195" w:type="dxa"/>
-            <w:tcBorders>
-              <w:top w:val="double" w:sz="4" w:space="0" w:color="auto"/>
-            </w:tcBorders>
-          </w:tcPr>
-          <w:p>
-            <w:pPr>
-              <w:jc w:val="center"/>
-            </w:pPr>
-            <w:r>
-              <w:t>Audi</w:t>
-            </w:r>
-          </w:p>
-        </w:tc>
-      </w:tr>
-      <w:tr>
-        <w:tc>
-          <w:tcPr>
-            <w:tcW w:w="2194" w:type="dxa"/>
-          </w:tcPr>
-          <w:p>
-            <w:pPr>
-              <w:jc w:val="center"/>
-            </w:pPr>
-            <w:r>
-              <w:t>Bielefeld</w:t>
-            </w:r>
-          </w:p>
-        </w:tc>
-        <w:tc>
-          <w:tcPr>
-            <w:tcW w:w="2194" w:type="dxa"/>
-          </w:tcPr>
-          <w:p>
-            <w:pPr>
-              <w:jc w:val="center"/>
-            </w:pPr>
-            <w:r>
-              <w:t>Belgien</w:t>
-            </w:r>
-          </w:p>
-        </w:tc>
-        <w:tc>
-          <w:tcPr>
-            <w:tcW w:w="2194" w:type="dxa"/>
-          </w:tcPr>
-          <w:p>
-            <w:pPr>
-              <w:jc w:val="center"/>
-            </w:pPr>
-            <w:proofErr w:type="spellStart"/>
-            <w:r>
-              <w:t>Bigge</w:t>
-            </w:r>
-            <w:proofErr w:type="spellEnd"/>
-          </w:p>
-        </w:tc>
-        <w:tc>
-          <w:tcPr>
-            <w:tcW w:w="2195" w:type="dxa"/>
-          </w:tcPr>
-          <w:p>
-            <w:pPr>
-              <w:jc w:val="center"/>
-            </w:pPr>
-            <w:r>
-              <w:t>BMW</w:t>
-            </w:r>
-          </w:p>
-        </w:tc>
-      </w:tr>
-      <w:tr>
-        <w:tc>
-          <w:tcPr>
-            <w:tcW w:w="2194" w:type="dxa"/>
-          </w:tcPr>
-          <w:p/>
-        </w:tc>
-        <w:tc>
-          <w:tcPr>
-            <w:tcW w:w="2194" w:type="dxa"/>
-          </w:tcPr>
-          <w:p/>
-        </w:tc>
-        <w:tc>
-          <w:tcPr>
-            <w:tcW w:w="2194" w:type="dxa"/>
-          </w:tcPr>
-          <w:p/>
-        </w:tc>
-        <w:tc>
-          <w:tcPr>
-            <w:tcW w:w="2195" w:type="dxa"/>
-          </w:tcPr>
-          <w:p/>
-        </w:tc>
-      </w:tr>
-    </w:tbl>
-    <w:p>
-      <w:r>
-        <w:t>Tabellen werden oberhalb beschriftet und die Kapitelnummer wird nicht mit i</w:t>
-      </w:r>
-      <w:r>
-        <w:t>n die Beschriftung mit eingebund</w:t>
-      </w:r>
-      <w:r>
-        <w:t>en.</w:t>
-      </w:r>
-    </w:p>
-    <w:p/>
-    <w:p/>
-    <w:p>
-      <w:pPr>
-        <w:pStyle w:val="Heading2"/>
-      </w:pPr>
-      <w:bookmarkStart w:id="23" w:name="_Toc448501720"/>
-      <w:r>
-        <w:lastRenderedPageBreak/>
-        <w:t>Graphen</w:t>
-      </w:r>
-      <w:bookmarkEnd w:id="23"/>
-    </w:p>
-    <w:p>
-      <w:r>
-        <w:rPr>
-          <w:noProof/>
-          <w:color w:val="D4002D"/>
-          <w:lang w:eastAsia="de-DE"/>
-        </w:rPr>
-        <mc:AlternateContent>
-          <mc:Choice Requires="wps">
-            <w:drawing>
-              <wp:anchor distT="0" distB="0" distL="114300" distR="114300" simplePos="0" relativeHeight="251659264" behindDoc="0" locked="0" layoutInCell="1" allowOverlap="1" wp14:anchorId="77D7DE09" wp14:editId="2F6DF13D">
-                <wp:simplePos x="0" y="0"/>
-                <wp:positionH relativeFrom="column">
-                  <wp:posOffset>300990</wp:posOffset>
-                </wp:positionH>
-                <wp:positionV relativeFrom="paragraph">
-                  <wp:posOffset>483870</wp:posOffset>
-                </wp:positionV>
-                <wp:extent cx="287655" cy="287655"/>
-                <wp:effectExtent l="0" t="0" r="17145" b="17145"/>
-                <wp:wrapNone/>
-                <wp:docPr id="2" name="Rechteck 2"/>
-                <wp:cNvGraphicFramePr/>
-                <a:graphic xmlns:a="http://schemas.openxmlformats.org/drawingml/2006/main">
-                  <a:graphicData uri="http://schemas.microsoft.com/office/word/2010/wordprocessingShape">
-                    <wps:wsp>
-                      <wps:cNvSpPr/>
-                      <wps:spPr>
-                        <a:xfrm>
-                          <a:off x="0" y="0"/>
-                          <a:ext cx="287655" cy="287655"/>
-                        </a:xfrm>
-                        <a:prstGeom prst="rect">
-                          <a:avLst/>
-                        </a:prstGeom>
-                        <a:solidFill>
-                          <a:srgbClr val="C4071B"/>
-                        </a:solidFill>
-                        <a:ln>
-                          <a:solidFill>
-                            <a:schemeClr val="bg1"/>
-                          </a:solidFill>
-                        </a:ln>
-                      </wps:spPr>
-                      <wps:style>
-                        <a:lnRef idx="2">
-                          <a:schemeClr val="accent1">
-                            <a:shade val="50000"/>
-                          </a:schemeClr>
-                        </a:lnRef>
-                        <a:fillRef idx="1">
-                          <a:schemeClr val="accent1"/>
-                        </a:fillRef>
-                        <a:effectRef idx="0">
-                          <a:schemeClr val="accent1"/>
-                        </a:effectRef>
-                        <a:fontRef idx="minor">
-                          <a:schemeClr val="lt1"/>
-                        </a:fontRef>
-                      </wps:style>
-                      <wps:bodyPr rot="0" spcFirstLastPara="0" vertOverflow="overflow" horzOverflow="overflow" vert="horz" wrap="square" lIns="91440" tIns="45720" rIns="91440" bIns="45720" numCol="1" spcCol="0" rtlCol="0" fromWordArt="0" anchor="ctr" anchorCtr="0" forceAA="0" compatLnSpc="1">
-                        <a:prstTxWarp prst="textNoShape">
-                          <a:avLst/>
-                        </a:prstTxWarp>
-                        <a:noAutofit/>
-                      </wps:bodyPr>
-                    </wps:wsp>
-                  </a:graphicData>
-                </a:graphic>
-                <wp14:sizeRelH relativeFrom="margin">
-                  <wp14:pctWidth>0</wp14:pctWidth>
-                </wp14:sizeRelH>
-                <wp14:sizeRelV relativeFrom="margin">
-                  <wp14:pctHeight>0</wp14:pctHeight>
-                </wp14:sizeRelV>
-              </wp:anchor>
-            </w:drawing>
-          </mc:Choice>
-          <mc:Fallback>
-            <w:pict>
-              <v:rect w14:anchorId="6D66A8DF" id="Rechteck 2" o:spid="_x0000_s1026" style="position:absolute;margin-left:23.7pt;margin-top:38.1pt;width:22.65pt;height:22.65pt;z-index:251659264;visibility:visible;mso-wrap-style:square;mso-width-percent:0;mso-height-percent:0;mso-wrap-distance-left:9pt;mso-wrap-distance-top:0;mso-wrap-distance-right:9pt;mso-wrap-distance-bottom:0;mso-position-horizontal:absolute;mso-position-horizontal-relative:text;mso-position-vertical:absolute;mso-position-vertical-relative:text;mso-width-percent:0;mso-height-percent:0;mso-width-relative:margin;mso-height-relative:margin;v-text-anchor:middle" o:gfxdata="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" fillcolor="#c4071b" strokecolor="white [3212]" strokeweight="1pt"/>
-            </w:pict>
-          </mc:Fallback>
-        </mc:AlternateContent>
-      </w:r>
-      <w:r>
-        <w:t>Graphen am besten in Grautönen halten, um Farbseiten zu vermeiden. Falls Farben nötig sind:</w:t>
-      </w:r>
-    </w:p>
-    <w:tbl>
-      <w:tblPr>
-        <w:tblStyle w:val="TableGrid"/>
-        <w:tblW w:w="0" w:type="auto"/>
-        <w:jc w:val="center"/>
-        <w:tblBorders>
-          <w:top w:val="none" w:sz="0" w:space="0" w:color="auto"/>
-          <w:left w:val="none" w:sz="0" w:space="0" w:color="auto"/>
-          <w:bottom w:val="none" w:sz="0" w:space="0" w:color="auto"/>
-          <w:right w:val="none" w:sz="0" w:space="0" w:color="auto"/>
-          <w:insideH w:val="none" w:sz="0" w:space="0" w:color="auto"/>
-          <w:insideV w:val="none" w:sz="0" w:space="0" w:color="auto"/>
-        </w:tblBorders>
-        <w:tblLook w:val="04A0" w:firstRow="1" w:lastRow="0" w:firstColumn="1" w:lastColumn="0" w:noHBand="0" w:noVBand="1"/>
-      </w:tblPr>
-      <w:tblGrid>
-        <w:gridCol w:w="1555"/>
-        <w:gridCol w:w="7222"/>
-      </w:tblGrid>
-      <w:tr>
-        <w:trPr>
-          <w:jc w:val="center"/>
-        </w:trPr>
-        <w:tc>
-          <w:tcPr>
-            <w:tcW w:w="1555" w:type="dxa"/>
-          </w:tcPr>
-          <w:p>
-            <w:r>
-              <w:rPr>
-                <w:noProof/>
-                <w:lang w:eastAsia="de-DE"/>
-              </w:rPr>
-              <mc:AlternateContent>
-                <mc:Choice Requires="wps">
-                  <w:drawing>
-                    <wp:anchor distT="0" distB="0" distL="114300" distR="114300" simplePos="0" relativeHeight="251660288" behindDoc="0" locked="0" layoutInCell="1" allowOverlap="1" wp14:anchorId="27CC6F47" wp14:editId="68D5C085">
-                      <wp:simplePos x="0" y="0"/>
-                      <wp:positionH relativeFrom="column">
-                        <wp:posOffset>229235</wp:posOffset>
-                      </wp:positionH>
-                      <wp:positionV relativeFrom="paragraph">
-                        <wp:posOffset>256540</wp:posOffset>
-                      </wp:positionV>
-                      <wp:extent cx="287655" cy="287655"/>
-                      <wp:effectExtent l="0" t="0" r="17145" b="17145"/>
-                      <wp:wrapNone/>
-                      <wp:docPr id="4" name="Rechteck 4"/>
-                      <wp:cNvGraphicFramePr/>
-                      <a:graphic xmlns:a="http://schemas.openxmlformats.org/drawingml/2006/main">
-                        <a:graphicData uri="http://schemas.microsoft.com/office/word/2010/wordprocessingShape">
-                          <wps:wsp>
-                            <wps:cNvSpPr/>
-                            <wps:spPr>
-                              <a:xfrm>
-                                <a:off x="0" y="0"/>
-                                <a:ext cx="287655" cy="287655"/>
-                              </a:xfrm>
-                              <a:prstGeom prst="rect">
-                                <a:avLst/>
-                              </a:prstGeom>
-                              <a:solidFill>
-                                <a:srgbClr val="489324"/>
-                              </a:solidFill>
-                              <a:ln>
-                                <a:solidFill>
-                                  <a:schemeClr val="bg1"/>
-                                </a:solidFill>
-                              </a:ln>
-                            </wps:spPr>
-                            <wps:style>
-                              <a:lnRef idx="2">
-                                <a:schemeClr val="accent1">
-                                  <a:shade val="50000"/>
-                                </a:schemeClr>
-                              </a:lnRef>
-                              <a:fillRef idx="1">
-                                <a:schemeClr val="accent1"/>
-                              </a:fillRef>
-                              <a:effectRef idx="0">
-                                <a:schemeClr val="accent1"/>
-                              </a:effectRef>
-                              <a:fontRef idx="minor">
-                                <a:schemeClr val="lt1"/>
-                              </a:fontRef>
-                            </wps:style>
-                            <wps:bodyPr rot="0" spcFirstLastPara="0" vertOverflow="overflow" horzOverflow="overflow" vert="horz" wrap="square" lIns="91440" tIns="45720" rIns="91440" bIns="45720" numCol="1" spcCol="0" rtlCol="0" fromWordArt="0" anchor="ctr" anchorCtr="0" forceAA="0" compatLnSpc="1">
-                              <a:prstTxWarp prst="textNoShape">
-                                <a:avLst/>
-                              </a:prstTxWarp>
-                              <a:noAutofit/>
-                            </wps:bodyPr>
-                          </wps:wsp>
-                        </a:graphicData>
-                      </a:graphic>
-                      <wp14:sizeRelH relativeFrom="margin">
-                        <wp14:pctWidth>0</wp14:pctWidth>
-                      </wp14:sizeRelH>
-                      <wp14:sizeRelV relativeFrom="margin">
-                        <wp14:pctHeight>0</wp14:pctHeight>
-                      </wp14:sizeRelV>
-                    </wp:anchor>
-                  </w:drawing>
-                </mc:Choice>
-                <mc:Fallback>
-                  <w:pict>
-                    <v:rect w14:anchorId="6E3ECD53" id="Rechteck 4" o:spid="_x0000_s1026" style="position:absolute;margin-left:18.05pt;margin-top:20.2pt;width:22.65pt;height:22.65pt;z-index:251660288;visibility:visible;mso-wrap-style:square;mso-width-percent:0;mso-height-percent:0;mso-wrap-distance-left:9pt;mso-wrap-distance-top:0;mso-wrap-distance-right:9pt;mso-wrap-distance-bottom:0;mso-position-horizontal:absolute;mso-position-horizontal-relative:text;mso-position-vertical:absolute;mso-position-vertical-relative:text;mso-width-percent:0;mso-height-percent:0;mso-width-relative:margin;mso-height-relative:margin;v-text-anchor:middle" o:gfxdata="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" fillcolor="#489324" strokecolor="white [3212]" strokeweight="1pt"/>
-                  </w:pict>
-                </mc:Fallback>
-              </mc:AlternateContent>
-            </w:r>
-          </w:p>
-        </w:tc>
-        <w:tc>
-          <w:tcPr>
-            <w:tcW w:w="7222" w:type="dxa"/>
-            <w:vAlign w:val="center"/>
-          </w:tcPr>
-          <w:p>
-            <w:pPr>
-              <w:jc w:val="left"/>
-            </w:pPr>
-            <w:r>
-              <w:t xml:space="preserve">RGB </w:t>
-            </w:r>
-            <w:r>
-              <w:t>212/0/45</w:t>
-            </w:r>
-          </w:p>
-        </w:tc>
-      </w:tr>
-      <w:tr>
-        <w:trPr>
-          <w:jc w:val="center"/>
-        </w:trPr>
-        <w:tc>
-          <w:tcPr>
-            <w:tcW w:w="1555" w:type="dxa"/>
-          </w:tcPr>
-          <w:p>
-            <w:pPr>
-              <w:rPr>
-                <w:noProof/>
-                <w:lang w:eastAsia="de-DE"/>
-              </w:rPr>
-            </w:pPr>
-          </w:p>
-        </w:tc>
-        <w:tc>
-          <w:tcPr>
-            <w:tcW w:w="7222" w:type="dxa"/>
-            <w:vAlign w:val="center"/>
-          </w:tcPr>
-          <w:p>
-            <w:pPr>
-              <w:jc w:val="left"/>
-            </w:pPr>
-            <w:r>
-              <w:t xml:space="preserve">RGB </w:t>
-            </w:r>
-            <w:r>
-              <w:t>72/147/36</w:t>
-            </w:r>
-          </w:p>
-        </w:tc>
-      </w:tr>
-      <w:tr>
-        <w:trPr>
-          <w:jc w:val="center"/>
-        </w:trPr>
-        <w:tc>
-          <w:tcPr>
-            <w:tcW w:w="1555" w:type="dxa"/>
-          </w:tcPr>
-          <w:p>
-            <w:pPr>
-              <w:rPr>
-                <w:noProof/>
-                <w:lang w:eastAsia="de-DE"/>
-              </w:rPr>
-            </w:pPr>
-            <w:r>
-              <w:rPr>
-                <w:noProof/>
-                <w:lang w:eastAsia="de-DE"/>
-              </w:rPr>
-              <mc:AlternateContent>
-                <mc:Choice Requires="wps">
-                  <w:drawing>
-                    <wp:anchor distT="0" distB="0" distL="114300" distR="114300" simplePos="0" relativeHeight="251661312" behindDoc="0" locked="0" layoutInCell="1" allowOverlap="1" wp14:anchorId="6B47A453" wp14:editId="36780794">
-                      <wp:simplePos x="0" y="0"/>
-                      <wp:positionH relativeFrom="column">
-                        <wp:posOffset>229235</wp:posOffset>
-                      </wp:positionH>
-                      <wp:positionV relativeFrom="paragraph">
-                        <wp:posOffset>-57150</wp:posOffset>
-                      </wp:positionV>
-                      <wp:extent cx="287655" cy="287655"/>
-                      <wp:effectExtent l="0" t="0" r="17145" b="17145"/>
-                      <wp:wrapNone/>
-                      <wp:docPr id="5" name="Rechteck 5"/>
-                      <wp:cNvGraphicFramePr/>
-                      <a:graphic xmlns:a="http://schemas.openxmlformats.org/drawingml/2006/main">
-                        <a:graphicData uri="http://schemas.microsoft.com/office/word/2010/wordprocessingShape">
-                          <wps:wsp>
-                            <wps:cNvSpPr/>
-                            <wps:spPr>
-                              <a:xfrm>
-                                <a:off x="0" y="0"/>
-                                <a:ext cx="287655" cy="287655"/>
-                              </a:xfrm>
-                              <a:prstGeom prst="rect">
-                                <a:avLst/>
-                              </a:prstGeom>
-                              <a:solidFill>
-                                <a:srgbClr val="0087C1"/>
-                              </a:solidFill>
-                              <a:ln>
-                                <a:solidFill>
-                                  <a:schemeClr val="bg1"/>
-                                </a:solidFill>
-                              </a:ln>
-                            </wps:spPr>
-                            <wps:style>
-                              <a:lnRef idx="2">
-                                <a:schemeClr val="accent1">
-                                  <a:shade val="50000"/>
-                                </a:schemeClr>
-                              </a:lnRef>
-                              <a:fillRef idx="1">
-                                <a:schemeClr val="accent1"/>
-                              </a:fillRef>
-                              <a:effectRef idx="0">
-                                <a:schemeClr val="accent1"/>
-                              </a:effectRef>
-                              <a:fontRef idx="minor">
-                                <a:schemeClr val="lt1"/>
-                              </a:fontRef>
-                            </wps:style>
-                            <wps:bodyPr rot="0" spcFirstLastPara="0" vertOverflow="overflow" horzOverflow="overflow" vert="horz" wrap="square" lIns="91440" tIns="45720" rIns="91440" bIns="45720" numCol="1" spcCol="0" rtlCol="0" fromWordArt="0" anchor="ctr" anchorCtr="0" forceAA="0" compatLnSpc="1">
-                              <a:prstTxWarp prst="textNoShape">
-                                <a:avLst/>
-                              </a:prstTxWarp>
-                              <a:noAutofit/>
-                            </wps:bodyPr>
-                          </wps:wsp>
-                        </a:graphicData>
-                      </a:graphic>
-                      <wp14:sizeRelH relativeFrom="margin">
-                        <wp14:pctWidth>0</wp14:pctWidth>
-                      </wp14:sizeRelH>
-                      <wp14:sizeRelV relativeFrom="margin">
-                        <wp14:pctHeight>0</wp14:pctHeight>
-                      </wp14:sizeRelV>
-                    </wp:anchor>
-                  </w:drawing>
-                </mc:Choice>
-                <mc:Fallback>
-                  <w:pict>
-                    <v:rect w14:anchorId="0336C1E6" id="Rechteck 5" o:spid="_x0000_s1026" style="position:absolute;margin-left:18.05pt;margin-top:-4.5pt;width:22.65pt;height:22.65pt;z-index:251661312;visibility:visible;mso-wrap-style:square;mso-width-percent:0;mso-height-percent:0;mso-wrap-distance-left:9pt;mso-wrap-distance-top:0;mso-wrap-distance-right:9pt;mso-wrap-distance-bottom:0;mso-position-horizontal:absolute;mso-position-horizontal-relative:text;mso-position-vertical:absolute;mso-position-vertical-relative:text;mso-width-percent:0;mso-height-percent:0;mso-width-relative:margin;mso-height-relative:margin;v-text-anchor:middle" o:gfxdata="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" fillcolor="#0087c1" strokecolor="white [3212]" strokeweight="1pt"/>
-                  </w:pict>
-                </mc:Fallback>
-              </mc:AlternateContent>
-            </w:r>
-          </w:p>
-        </w:tc>
-        <w:tc>
-          <w:tcPr>
-            <w:tcW w:w="7222" w:type="dxa"/>
-            <w:vAlign w:val="center"/>
-          </w:tcPr>
-          <w:p>
-            <w:pPr>
-              <w:jc w:val="left"/>
-            </w:pPr>
-            <w:r>
-              <w:t xml:space="preserve">RGB </w:t>
-            </w:r>
-            <w:r>
-              <w:t>0/135/193</w:t>
-            </w:r>
-          </w:p>
-        </w:tc>
-      </w:tr>
-    </w:tbl>
-    <w:p>
-      <w:pPr>
-        <w:tabs>
-          <w:tab w:val="left" w:pos="1335"/>
-        </w:tabs>
-      </w:pPr>
-    </w:p>
-    <w:p>
-      <w:pPr>
-        <w:tabs>
-          <w:tab w:val="left" w:pos="1335"/>
-        </w:tabs>
-      </w:pPr>
-      <w:r>
-        <w:t>Die Einheiten des Graphs werden auf die vorletzte Stelle der Skala eingefügt (siehe Beispiel). Bilder und Graphen sollten wenn möglich als Vektorgraphik eingefügt werden, um Qualitätsverluste zu vermeiden. Es können zum Beispiel „.</w:t>
-      </w:r>
-      <w:proofErr w:type="spellStart"/>
-      <w:r>
-        <w:t>emf</w:t>
-      </w:r>
-      <w:proofErr w:type="spellEnd"/>
-      <w:r>
-        <w:t>-Files“ (erweiterte Windows-</w:t>
-      </w:r>
-      <w:proofErr w:type="spellStart"/>
-      <w:r>
-        <w:t>Metadatein</w:t>
-      </w:r>
-      <w:proofErr w:type="spellEnd"/>
-      <w:r>
-        <w:t xml:space="preserve">) verwendet werden. Die Größe der Achsenbeschriftung sollte der Schriftgröße des Texts entsprechen. Achsen sollten immer bei „(0/0)“ starten. </w:t>
-      </w:r>
-    </w:p>
-    <w:tbl>
-      <w:tblPr>
-        <w:tblStyle w:val="TableGrid"/>
-        <w:tblW w:w="0" w:type="auto"/>
-        <w:tblCellMar>
-          <w:top w:w="284" w:type="dxa"/>
-          <w:bottom w:w="284" w:type="dxa"/>
-        </w:tblCellMar>
-        <w:tblLook w:val="04A0" w:firstRow="1" w:lastRow="0" w:firstColumn="1" w:lastColumn="0" w:noHBand="0" w:noVBand="1"/>
-      </w:tblPr>
-      <w:tblGrid>
-        <w:gridCol w:w="8777"/>
-      </w:tblGrid>
-      <w:tr>
-        <w:tc>
-          <w:tcPr>
-            <w:tcW w:w="8777" w:type="dxa"/>
-            <w:vAlign w:val="center"/>
-          </w:tcPr>
-          <w:p>
-            <w:pPr>
-              <w:keepNext/>
-              <w:tabs>
-                <w:tab w:val="left" w:pos="1335"/>
-              </w:tabs>
-              <w:jc w:val="center"/>
-            </w:pPr>
-            <w:r>
-              <w:rPr>
-                <w:noProof/>
-                <w:lang w:eastAsia="de-DE"/>
-              </w:rPr>
-              <w:drawing>
-                <wp:inline distT="0" distB="0" distL="0" distR="0" wp14:anchorId="3ABA53DE" wp14:editId="19302E1D">
-                  <wp:extent cx="4574588" cy="2781064"/>
-                  <wp:effectExtent l="0" t="0" r="0" b="635"/>
-                  <wp:docPr id="6" name="Grafik 6"/>
-                  <wp:cNvGraphicFramePr>
-                    <a:graphicFrameLocks xmlns:a="http://schemas.openxmlformats.org/drawingml/2006/main" noChangeAspect="1"/>
-                  </wp:cNvGraphicFramePr>
-                  <a:graphic xmlns:a="http://schemas.openxmlformats.org/drawingml/2006/main">
-                    <a:graphicData uri="http://schemas.openxmlformats.org/drawingml/2006/picture">
-                      <pic:pic xmlns:pic="http://schemas.openxmlformats.org/drawingml/2006/picture">
-                        <pic:nvPicPr>
-                          <pic:cNvPr id="7" name="Beispielgraph.emf"/>
-                          <pic:cNvPicPr/>
-                        </pic:nvPicPr>
-                        <pic:blipFill>
-                          <a:blip r:embed="rId14" cstate="print">
-                            <a:extLst>
-                              <a:ext uri="{28A0092B-C50C-407E-A947-70E740481C1C}">
-                                <a14:useLocalDpi xmlns:a14="http://schemas.microsoft.com/office/drawing/2010/main" val="0"/>
-                              </a:ext>
-                            </a:extLst>
-                          </a:blip>
-                          <a:stretch>
-                            <a:fillRect/>
-                          </a:stretch>
-                        </pic:blipFill>
-                        <pic:spPr>
-                          <a:xfrm>
-                            <a:off x="0" y="0"/>
-                            <a:ext cx="4574588" cy="2781064"/>
-                          </a:xfrm>
-                          <a:prstGeom prst="rect">
-                            <a:avLst/>
-                          </a:prstGeom>
-                        </pic:spPr>
-                      </pic:pic>
-                    </a:graphicData>
-                  </a:graphic>
-                </wp:inline>
-              </w:drawing>
-            </w:r>
-          </w:p>
-          <w:p>
-            <w:pPr>
-              <w:pStyle w:val="Caption"/>
-            </w:pPr>
-            <w:bookmarkStart w:id="24" w:name="_Toc448308941"/>
-            <w:r>
-              <w:t xml:space="preserve">Abbildung </w:t>
-            </w:r>
-            <w:fldSimple w:instr=" STYLEREF 1 \s ">
-              <w:r>
-                <w:rPr>
-                  <w:noProof/>
-                </w:rPr>
-                <w:t>3</w:t>
-              </w:r>
-            </w:fldSimple>
-            <w:r>
-              <w:noBreakHyphen/>
-            </w:r>
-            <w:fldSimple w:instr=" SEQ Abbildung \* ARABIC \s 1 ">
-              <w:r>
-                <w:rPr>
-                  <w:noProof/>
-                </w:rPr>
-                <w:t>2</w:t>
-              </w:r>
-            </w:fldSimple>
-            <w:r>
-              <w:t>: Graph</w:t>
-            </w:r>
-            <w:bookmarkEnd w:id="24"/>
-          </w:p>
-        </w:tc>
-      </w:tr>
-    </w:tbl>
-    <w:p>
-      <w:pPr>
-        <w:tabs>
-          <w:tab w:val="left" w:pos="1335"/>
-        </w:tabs>
-      </w:pPr>
-    </w:p>
-    <w:p>
-      <w:pPr>
-        <w:keepNext/>
-        <w:tabs>
-          <w:tab w:val="left" w:pos="1335"/>
-        </w:tabs>
-      </w:pPr>
-    </w:p>
-    <w:p>
-      <w:pPr>
+        <w:numPr>
+          <w:ilvl w:val="0"/>
+          <w:numId w:val="0"/>
+        </w:numPr>
         <w:sectPr>
           <w:pgSz w:w="11906" w:h="16838"/>
           <w:pgMar w:top="1701" w:right="1418" w:bottom="1134" w:left="1701" w:header="851" w:footer="851" w:gutter="0"/>
@@ -4599,120 +3147,12 @@
       <w:pPr>
         <w:pStyle w:val="Heading1"/>
       </w:pPr>
-      <w:bookmarkStart w:id="25" w:name="_Toc448501721"/>
-      <w:r>
-        <w:lastRenderedPageBreak/>
-        <w:t>Zitation</w:t>
-      </w:r>
-      <w:bookmarkEnd w:id="25"/>
-    </w:p>
-    <w:p>
-      <w:r>
-        <w:t>Alle Quellen</w:t>
-      </w:r>
-      <w:r>
-        <w:t>,</w:t>
-      </w:r>
-      <w:r>
-        <w:t xml:space="preserve"> die im Zuge der Arbeit verwendet wurden</w:t>
-      </w:r>
-      <w:r>
-        <w:t>,</w:t>
-      </w:r>
-      <w:r>
-        <w:t xml:space="preserve"> sind zu dokumentieren. Te</w:t>
-      </w:r>
-      <w:r>
-        <w:t>x</w:t>
-      </w:r>
-      <w:r>
-        <w:t>tstellen,</w:t>
-      </w:r>
-      <w:r>
-        <w:t xml:space="preserve"> </w:t>
-      </w:r>
-      <w:r>
-        <w:t xml:space="preserve">die aus Literaturquellen sinngemäß übernommen wurden, sind als solche zu kennzeichnen. </w:t>
-      </w:r>
-      <w:r>
-        <w:t xml:space="preserve">Generell wird empfohlen mit </w:t>
-      </w:r>
-      <w:proofErr w:type="spellStart"/>
-      <w:r>
-        <w:t>Citavi</w:t>
-      </w:r>
-      <w:proofErr w:type="spellEnd"/>
-      <w:r>
-        <w:t xml:space="preserve"> zu arbeiten, um die Erstellung des Literaturverzeichnisses zu vereinfachen und zu standardisieren. </w:t>
-      </w:r>
-      <w:r>
-        <w:t>Im Text</w:t>
-      </w:r>
-      <w:r>
-        <w:t xml:space="preserve"> sollte folgendermaßen zitiert werden:</w:t>
-      </w:r>
-      <w:r>
-        <w:t xml:space="preserve"> </w:t>
-      </w:r>
-      <w:r>
-        <w:t>(Brown et al., 2007, S</w:t>
-      </w:r>
-      <w:r>
-        <w:t>. 11–13)</w:t>
-      </w:r>
-      <w:r>
-        <w:t>.</w:t>
-      </w:r>
-      <w:r>
-        <w:t xml:space="preserve"> Zitationsstil in </w:t>
-      </w:r>
-      <w:proofErr w:type="spellStart"/>
-      <w:r>
-        <w:t>Citavi</w:t>
-      </w:r>
-      <w:proofErr w:type="spellEnd"/>
-      <w:r>
-        <w:t xml:space="preserve"> „Ha</w:t>
-      </w:r>
-      <w:r>
-        <w:t>r</w:t>
-      </w:r>
-      <w:r>
-        <w:t>vard (The Open University“).</w:t>
-      </w:r>
-    </w:p>
-    <w:p/>
-    <w:p>
-      <w:pPr>
-        <w:pStyle w:val="Heading1"/>
-      </w:pPr>
-      <w:bookmarkStart w:id="26" w:name="_Toc448501722"/>
-      <w:r>
-        <w:t>XY</w:t>
-      </w:r>
-      <w:bookmarkEnd w:id="26"/>
-    </w:p>
-    <w:p>
-      <w:pPr>
-        <w:pStyle w:val="Heading1"/>
-        <w:sectPr>
-          <w:pgSz w:w="11906" w:h="16838"/>
-          <w:pgMar w:top="1701" w:right="1418" w:bottom="1134" w:left="1701" w:header="851" w:footer="851" w:gutter="0"/>
-          <w:cols w:space="708"/>
-          <w:docGrid w:linePitch="360"/>
-        </w:sectPr>
-      </w:pPr>
-    </w:p>
-    <w:p>
-      <w:pPr>
-        <w:pStyle w:val="Heading1"/>
-      </w:pPr>
-      <w:bookmarkStart w:id="27" w:name="_Toc448501723"/>
+      <w:bookmarkStart w:id="21" w:name="_Toc510004228"/>
       <w:r>
         <w:lastRenderedPageBreak/>
         <w:t>Zusammenfassung und Ausblick</w:t>
       </w:r>
-      <w:bookmarkEnd w:id="27"/>
+      <w:bookmarkEnd w:id="21"/>
     </w:p>
     <w:p>
       <w:pPr>
@@ -4739,24 +3179,16 @@
         </w:numPr>
         <w:ind w:left="432" w:hanging="432"/>
       </w:pPr>
-      <w:bookmarkStart w:id="28" w:name="_Toc448501724"/>
+      <w:bookmarkStart w:id="22" w:name="_Toc510004229"/>
       <w:r>
         <w:lastRenderedPageBreak/>
         <w:t>Literaturverzeichnis</w:t>
       </w:r>
-      <w:bookmarkEnd w:id="28"/>
-    </w:p>
-    <w:p>
-      <w:r>
-        <w:t xml:space="preserve">Mit </w:t>
-      </w:r>
-      <w:proofErr w:type="spellStart"/>
-      <w:r>
-        <w:t>Citavi</w:t>
-      </w:r>
-      <w:proofErr w:type="spellEnd"/>
-      <w:r>
-        <w:t xml:space="preserve"> arbeiten</w:t>
+      <w:bookmarkEnd w:id="22"/>
+    </w:p>
+    <w:p>
+      <w:r>
+        <w:t>Mit Citavi arbeiten</w:t>
       </w:r>
     </w:p>
     <w:p/>
@@ -4781,12 +3213,12 @@
         </w:numPr>
         <w:ind w:left="432" w:hanging="432"/>
       </w:pPr>
-      <w:bookmarkStart w:id="29" w:name="_Toc448501725"/>
+      <w:bookmarkStart w:id="23" w:name="_Toc510004230"/>
       <w:r>
         <w:lastRenderedPageBreak/>
         <w:t>Anhang</w:t>
       </w:r>
-      <w:bookmarkEnd w:id="29"/>
+      <w:bookmarkEnd w:id="23"/>
     </w:p>
     <w:p/>
     <w:p/>
@@ -4926,7 +3358,7 @@
 <w:ftr xmlns:wpc="http://schemas.microsoft.com/office/word/2010/wordprocessingCanvas" xmlns:cx="http://schemas.microsoft.com/office/drawing/2014/chartex" xmlns:cx1="http://schemas.microsoft.com/office/drawing/2015/9/8/chartex" xmlns:cx2="http://schemas.microsoft.com/office/drawing/2015/10/21/chartex" xmlns:cx3="http://schemas.microsoft.com/office/drawing/2016/5/9/chartex" xmlns:cx4="http://schemas.microsoft.com/office/drawing/2016/5/10/chartex" xmlns:cx5="http://schemas.microsoft.com/office/drawing/2016/5/11/chartex" xmlns:cx6="http://schemas.microsoft.com/office/drawing/2016/5/12/chartex" xmlns:cx7="http://schemas.microsoft.com/office/drawing/2016/5/13/chartex" xmlns:cx8="http://schemas.microsoft.com/office/drawing/2016/5/14/chartex" xmlns:mc="http://schemas.openxmlformats.org/markup-compatibility/2006" xmlns:aink="http://schemas.microsoft.com/office/drawing/2016/ink" xmlns:am3d="http://schemas.microsoft.com/office/drawing/2017/model3d" xmlns:o="urn:schemas-microsoft-com:office:office" xmlns:r="http://schemas.openxmlformats.org/officeDocument/2006/relationships" xmlns:m="http://schemas.openxmlformats.org/officeDocument/2006/math" xmlns:v="urn:schemas-microsoft-com:vml" xmlns:wp14="http://schemas.microsoft.com/office/word/2010/wordprocessingDrawing" xmlns:wp="http://schemas.openxmlformats.org/drawingml/2006/wordprocessingDrawing" xmlns:w10="urn:schemas-microsoft-com:office:word" xmlns:w="http://schemas.openxmlformats.org/wordprocessingml/2006/main" xmlns:w14="http://schemas.microsoft.com/office/word/2010/wordml" xmlns:w15="http://schemas.microsoft.com/office/word/2012/wordml" xmlns:w16cid="http://schemas.microsoft.com/office/word/2016/wordml/cid" xmlns:w16se="http://schemas.microsoft.com/office/word/2015/wordml/symex" xmlns:wpg="http://schemas.microsoft.com/office/word/2010/wordprocessingGroup" xmlns:wpi="http://schemas.microsoft.com/office/word/2010/wordprocessingInk" xmlns:wne="http://schemas.microsoft.com/office/word/2006/wordml" xmlns:wps="http://schemas.microsoft.com/office/word/2010/wordprocessingShape" mc:Ignorable="w14 w15 w16se w16cid wp14">
   <w:sdt>
     <w:sdtPr>
-      <w:id w:val="1990139499"/>
+      <w:id w:val="-784274229"/>
       <w:docPartObj>
         <w:docPartGallery w:val="Page Numbers (Bottom of Page)"/>
         <w:docPartUnique/>
@@ -5116,21 +3548,7 @@
       <w:rPr>
         <w:lang w:val="en-US"/>
       </w:rPr>
-      <w:t>Prof. Dr.-</w:t>
-    </w:r>
-    <w:proofErr w:type="spellStart"/>
-    <w:r>
-      <w:rPr>
-        <w:lang w:val="en-US"/>
-      </w:rPr>
-      <w:t>Ing</w:t>
-    </w:r>
-    <w:proofErr w:type="spellEnd"/>
-    <w:r>
-      <w:rPr>
-        <w:lang w:val="en-US"/>
-      </w:rPr>
-      <w:t xml:space="preserve">. </w:t>
+      <w:t xml:space="preserve">Prof. Dr.-Ing. </w:t>
     </w:r>
     <w:r>
       <w:rPr>
@@ -5138,14 +3556,12 @@
       </w:rPr>
       <w:t xml:space="preserve">Johannes </w:t>
     </w:r>
-    <w:proofErr w:type="spellStart"/>
     <w:r>
       <w:rPr>
         <w:lang w:val="en-US"/>
       </w:rPr>
       <w:t>Schilp</w:t>
     </w:r>
-    <w:proofErr w:type="spellEnd"/>
   </w:p>
   <w:p>
     <w:pPr>
@@ -5209,12 +3625,9 @@
     </w:r>
     <w:r>
       <w:rPr>
-        <w:b/>
-        <w:bCs/>
         <w:noProof/>
-        <w:lang w:val="en-US"/>
       </w:rPr>
-      <w:t>Aufgabenstellung</w:t>
+      <w:t>Eigenimplementierung des Beer Game</w:t>
     </w:r>
     <w:r>
       <w:rPr>
@@ -6765,7 +5178,7 @@
 </file>
 
 <file path=customXml/itemProps1.xml><?xml version="1.0" encoding="utf-8"?>
-<ds:datastoreItem xmlns:ds="http://schemas.openxmlformats.org/officeDocument/2006/customXml" ds:itemID="{27F657D7-A025-1E48-AE96-513E98298AF3}">
+<ds:datastoreItem xmlns:ds="http://schemas.openxmlformats.org/officeDocument/2006/customXml" ds:itemID="{2DFFDC20-CC4A-0643-BF1C-5AEAB8E626FC}">
   <ds:schemaRefs>
     <ds:schemaRef ds:uri="http://schemas.openxmlformats.org/officeDocument/2006/bibliography"/>
   </ds:schemaRefs>

</xml_diff>